<commit_message>
Celková menší úprava gramtik
Opravena precedenční tabulka - Nyní by měl být precedence správně.
V LL tabulce je nový terminál určující předání řízení precedenčnímu
parseru. Některé syntaktické jevy jako argumenty funkcí, volání funkcí
a volání vestavěných funkcí, lze provádět jak v ll tak precedenčním
parseru - záleží, jestli jde o součást výrazu či nikoliv.
</commit_message>
<xml_diff>
--- a/info/LL-gramatika pro jazyk IFJ24 (full).docx
+++ b/info/LL-gramatika pro jazyk IFJ24 (full).docx
@@ -9749,6 +9749,7 @@
       <w:r>
         <w:rPr>
           <w:rFonts w:ascii="JetBrainsMono NFM" w:hAnsi="JetBrainsMono NFM" w:cs="JetBrainsMono NFM"/>
+          <w:color w:val="003DB8"/>
           <w:sz w:val="24"/>
           <w:szCs w:val="20"/>
         </w:rPr>
@@ -9776,6 +9777,39 @@
         <w:rPr>
           <w:rFonts w:ascii="JetBrainsMono NFM" w:hAnsi="JetBrainsMono NFM" w:cs="JetBrainsMono NFM"/>
           <w:b/>
+          <w:bCs/>
+          <w:color w:val="FF0000"/>
+          <w:sz w:val="24"/>
+          <w:szCs w:val="20"/>
+        </w:rPr>
+        <w:t>_</w:t>
+      </w:r>
+      <w:r>
+        <w:rPr>
+          <w:rFonts w:ascii="JetBrainsMono NFM" w:hAnsi="JetBrainsMono NFM" w:cs="JetBrainsMono NFM"/>
+          <w:b/>
+          <w:bCs/>
+          <w:color w:val="FF0000"/>
+          <w:sz w:val="24"/>
+          <w:szCs w:val="20"/>
+        </w:rPr>
+        <w:t xml:space="preserve"> </w:t>
+      </w:r>
+      <w:r>
+        <w:rPr>
+          <w:rFonts w:ascii="JetBrainsMono NFM" w:hAnsi="JetBrainsMono NFM" w:cs="JetBrainsMono NFM"/>
+          <w:b/>
+          <w:bCs/>
+          <w:color w:val="FF0000"/>
+          <w:sz w:val="24"/>
+          <w:szCs w:val="20"/>
+        </w:rPr>
+        <w:t xml:space="preserve">= </w:t>
+      </w:r>
+      <w:r>
+        <w:rPr>
+          <w:rFonts w:ascii="JetBrainsMono NFM" w:hAnsi="JetBrainsMono NFM" w:cs="JetBrainsMono NFM"/>
+          <w:b/>
           <w:color w:val="0000FF"/>
           <w:sz w:val="24"/>
           <w:szCs w:val="20"/>
@@ -9790,7 +9824,7 @@
           <w:sz w:val="24"/>
           <w:szCs w:val="20"/>
         </w:rPr>
-        <w:t>IF</w:t>
+        <w:t>THROW_AWAY</w:t>
       </w:r>
       <w:r>
         <w:rPr>
@@ -9801,6 +9835,25 @@
           <w:szCs w:val="20"/>
         </w:rPr>
         <w:t>&gt;</w:t>
+      </w:r>
+      <w:r>
+        <w:rPr>
+          <w:rFonts w:ascii="JetBrainsMono NFM" w:hAnsi="JetBrainsMono NFM" w:cs="JetBrainsMono NFM"/>
+          <w:sz w:val="24"/>
+          <w:szCs w:val="20"/>
+        </w:rPr>
+        <w:t xml:space="preserve"> </w:t>
+      </w:r>
+      <w:r>
+        <w:rPr>
+          <w:rFonts w:ascii="JetBrainsMono NFM" w:hAnsi="JetBrainsMono NFM" w:cs="JetBrainsMono NFM"/>
+          <w:b/>
+          <w:bCs/>
+          <w:color w:val="FF0000"/>
+          <w:sz w:val="24"/>
+          <w:szCs w:val="20"/>
+        </w:rPr>
+        <w:t>;</w:t>
       </w:r>
     </w:p>
     <w:p>
@@ -9852,7 +9905,6 @@
       <w:r>
         <w:rPr>
           <w:rFonts w:ascii="JetBrainsMono NFM" w:hAnsi="JetBrainsMono NFM" w:cs="JetBrainsMono NFM"/>
-          <w:color w:val="003DB8"/>
           <w:sz w:val="24"/>
           <w:szCs w:val="20"/>
         </w:rPr>
@@ -9894,7 +9946,7 @@
           <w:sz w:val="24"/>
           <w:szCs w:val="20"/>
         </w:rPr>
-        <w:t>WHILE</w:t>
+        <w:t>IF</w:t>
       </w:r>
       <w:r>
         <w:rPr>
@@ -9998,6 +10050,110 @@
           <w:sz w:val="24"/>
           <w:szCs w:val="20"/>
         </w:rPr>
+        <w:t>WHILE</w:t>
+      </w:r>
+      <w:r>
+        <w:rPr>
+          <w:rFonts w:ascii="JetBrainsMono NFM" w:hAnsi="JetBrainsMono NFM" w:cs="JetBrainsMono NFM"/>
+          <w:b/>
+          <w:color w:val="0000FF"/>
+          <w:sz w:val="24"/>
+          <w:szCs w:val="20"/>
+        </w:rPr>
+        <w:t>&gt;</w:t>
+      </w:r>
+    </w:p>
+    <w:p>
+      <w:pPr>
+        <w:pStyle w:val="Odstavecseseznamem"/>
+        <w:numPr>
+          <w:ilvl w:val="0"/>
+          <w:numId w:val="23"/>
+        </w:numPr>
+        <w:spacing w:line="240" w:lineRule="auto"/>
+        <w:ind w:left="0" w:hanging="142"/>
+        <w:contextualSpacing w:val="0"/>
+        <w:rPr>
+          <w:rFonts w:ascii="JetBrainsMono NFM" w:hAnsi="JetBrainsMono NFM" w:cs="JetBrainsMono NFM"/>
+          <w:sz w:val="24"/>
+          <w:szCs w:val="20"/>
+        </w:rPr>
+      </w:pPr>
+      <w:r>
+        <w:rPr>
+          <w:rFonts w:ascii="JetBrainsMono NFM" w:hAnsi="JetBrainsMono NFM" w:cs="JetBrainsMono NFM"/>
+          <w:b/>
+          <w:color w:val="003DB8"/>
+          <w:sz w:val="24"/>
+          <w:szCs w:val="20"/>
+        </w:rPr>
+        <w:t>&lt;</w:t>
+      </w:r>
+      <w:r>
+        <w:rPr>
+          <w:rFonts w:ascii="JetBrainsMono NFM" w:hAnsi="JetBrainsMono NFM" w:cs="JetBrainsMono NFM"/>
+          <w:b/>
+          <w:color w:val="003DB8"/>
+          <w:sz w:val="24"/>
+          <w:szCs w:val="20"/>
+        </w:rPr>
+        <w:t>STATEMENT</w:t>
+      </w:r>
+      <w:r>
+        <w:rPr>
+          <w:rFonts w:ascii="JetBrainsMono NFM" w:hAnsi="JetBrainsMono NFM" w:cs="JetBrainsMono NFM"/>
+          <w:b/>
+          <w:color w:val="003DB8"/>
+          <w:sz w:val="24"/>
+          <w:szCs w:val="20"/>
+        </w:rPr>
+        <w:t>&gt;</w:t>
+      </w:r>
+      <w:r>
+        <w:rPr>
+          <w:rFonts w:ascii="JetBrainsMono NFM" w:hAnsi="JetBrainsMono NFM" w:cs="JetBrainsMono NFM"/>
+          <w:color w:val="003DB8"/>
+          <w:sz w:val="24"/>
+          <w:szCs w:val="20"/>
+        </w:rPr>
+        <w:t xml:space="preserve"> </w:t>
+      </w:r>
+      <w:r>
+        <w:rPr>
+          <w:rFonts w:ascii="JetBrainsMono NFM" w:hAnsi="JetBrainsMono NFM" w:cs="JetBrainsMono NFM"/>
+          <w:b/>
+          <w:color w:val="000000" w:themeColor="text1"/>
+          <w:sz w:val="24"/>
+          <w:szCs w:val="20"/>
+        </w:rPr>
+        <w:t>➜</w:t>
+      </w:r>
+      <w:r>
+        <w:rPr>
+          <w:rFonts w:ascii="JetBrainsMono NFM" w:hAnsi="JetBrainsMono NFM" w:cs="JetBrainsMono NFM"/>
+          <w:sz w:val="24"/>
+          <w:szCs w:val="20"/>
+        </w:rPr>
+        <w:t xml:space="preserve"> </w:t>
+      </w:r>
+      <w:r>
+        <w:rPr>
+          <w:rFonts w:ascii="JetBrainsMono NFM" w:hAnsi="JetBrainsMono NFM" w:cs="JetBrainsMono NFM"/>
+          <w:b/>
+          <w:color w:val="0000FF"/>
+          <w:sz w:val="24"/>
+          <w:szCs w:val="20"/>
+        </w:rPr>
+        <w:t>&lt;</w:t>
+      </w:r>
+      <w:r>
+        <w:rPr>
+          <w:rFonts w:ascii="JetBrainsMono NFM" w:hAnsi="JetBrainsMono NFM" w:cs="JetBrainsMono NFM"/>
+          <w:b/>
+          <w:color w:val="0000FF"/>
+          <w:sz w:val="24"/>
+          <w:szCs w:val="20"/>
+        </w:rPr>
         <w:t>RETURN</w:t>
       </w:r>
       <w:r>
@@ -10641,12 +10797,8 @@
     <w:p>
       <w:pPr>
         <w:pStyle w:val="Odstavecseseznamem"/>
-        <w:numPr>
-          <w:ilvl w:val="0"/>
-          <w:numId w:val="23"/>
-        </w:numPr>
         <w:spacing w:line="240" w:lineRule="auto"/>
-        <w:ind w:left="0" w:hanging="142"/>
+        <w:ind w:left="0"/>
         <w:contextualSpacing w:val="0"/>
         <w:rPr>
           <w:rFonts w:ascii="JetBrainsMono NFM" w:hAnsi="JetBrainsMono NFM" w:cs="JetBrainsMono NFM"/>
@@ -10654,114 +10806,6 @@
           <w:szCs w:val="20"/>
         </w:rPr>
       </w:pPr>
-      <w:r>
-        <w:rPr>
-          <w:rFonts w:ascii="JetBrainsMono NFM" w:hAnsi="JetBrainsMono NFM" w:cs="JetBrainsMono NFM"/>
-          <w:b/>
-          <w:color w:val="003DB8"/>
-          <w:sz w:val="24"/>
-          <w:szCs w:val="20"/>
-        </w:rPr>
-        <w:t>&lt;</w:t>
-      </w:r>
-      <w:r>
-        <w:rPr>
-          <w:rFonts w:ascii="JetBrainsMono NFM" w:hAnsi="JetBrainsMono NFM" w:cs="JetBrainsMono NFM"/>
-          <w:b/>
-          <w:color w:val="003DB8"/>
-          <w:sz w:val="24"/>
-          <w:szCs w:val="20"/>
-        </w:rPr>
-        <w:t>STATEMENT_REST</w:t>
-      </w:r>
-      <w:r>
-        <w:rPr>
-          <w:rFonts w:ascii="JetBrainsMono NFM" w:hAnsi="JetBrainsMono NFM" w:cs="JetBrainsMono NFM"/>
-          <w:b/>
-          <w:color w:val="003DB8"/>
-          <w:sz w:val="24"/>
-          <w:szCs w:val="20"/>
-        </w:rPr>
-        <w:t>&gt;</w:t>
-      </w:r>
-      <w:r>
-        <w:rPr>
-          <w:rFonts w:ascii="JetBrainsMono NFM" w:hAnsi="JetBrainsMono NFM" w:cs="JetBrainsMono NFM"/>
-          <w:color w:val="003DB8"/>
-          <w:sz w:val="24"/>
-          <w:szCs w:val="20"/>
-        </w:rPr>
-        <w:t xml:space="preserve"> </w:t>
-      </w:r>
-      <w:r>
-        <w:rPr>
-          <w:rFonts w:ascii="JetBrainsMono NFM" w:hAnsi="JetBrainsMono NFM" w:cs="JetBrainsMono NFM"/>
-          <w:b/>
-          <w:color w:val="000000" w:themeColor="text1"/>
-          <w:sz w:val="24"/>
-          <w:szCs w:val="20"/>
-        </w:rPr>
-        <w:t>➜</w:t>
-      </w:r>
-      <w:r>
-        <w:rPr>
-          <w:rFonts w:ascii="JetBrainsMono NFM" w:hAnsi="JetBrainsMono NFM" w:cs="JetBrainsMono NFM"/>
-          <w:b/>
-          <w:color w:val="000000" w:themeColor="text1"/>
-          <w:sz w:val="24"/>
-          <w:szCs w:val="20"/>
-        </w:rPr>
-        <w:t xml:space="preserve"> </w:t>
-      </w:r>
-      <w:r>
-        <w:rPr>
-          <w:rFonts w:ascii="JetBrainsMono NFM" w:hAnsi="JetBrainsMono NFM" w:cs="JetBrainsMono NFM"/>
-          <w:b/>
-          <w:bCs/>
-          <w:color w:val="FF0000"/>
-          <w:sz w:val="24"/>
-          <w:szCs w:val="20"/>
-        </w:rPr>
-        <w:t>=</w:t>
-      </w:r>
-      <w:r>
-        <w:rPr>
-          <w:rFonts w:ascii="JetBrainsMono NFM" w:hAnsi="JetBrainsMono NFM" w:cs="JetBrainsMono NFM"/>
-          <w:sz w:val="24"/>
-          <w:szCs w:val="20"/>
-        </w:rPr>
-        <w:t xml:space="preserve"> </w:t>
-      </w:r>
-      <w:r>
-        <w:rPr>
-          <w:rFonts w:ascii="JetBrainsMono NFM" w:hAnsi="JetBrainsMono NFM" w:cs="JetBrainsMono NFM"/>
-          <w:b/>
-          <w:color w:val="0000FF"/>
-          <w:sz w:val="24"/>
-          <w:szCs w:val="20"/>
-        </w:rPr>
-        <w:t>&lt;</w:t>
-      </w:r>
-      <w:r>
-        <w:rPr>
-          <w:rFonts w:ascii="JetBrainsMono NFM" w:hAnsi="JetBrainsMono NFM" w:cs="JetBrainsMono NFM"/>
-          <w:b/>
-          <w:color w:val="0000FF"/>
-          <w:sz w:val="24"/>
-          <w:szCs w:val="20"/>
-        </w:rPr>
-        <w:t>EXPR</w:t>
-      </w:r>
-      <w:r>
-        <w:rPr>
-          <w:rFonts w:ascii="JetBrainsMono NFM" w:hAnsi="JetBrainsMono NFM" w:cs="JetBrainsMono NFM"/>
-          <w:b/>
-          <w:color w:val="0000FF"/>
-          <w:sz w:val="24"/>
-          <w:szCs w:val="20"/>
-        </w:rPr>
-        <w:t>&gt;</w:t>
-      </w:r>
     </w:p>
     <w:p>
       <w:pPr>
@@ -10787,6 +10831,7 @@
           <w:sz w:val="24"/>
           <w:szCs w:val="20"/>
         </w:rPr>
+        <w:lastRenderedPageBreak/>
         <w:t>&lt;</w:t>
       </w:r>
       <w:r>
@@ -10847,7 +10892,15 @@
           <w:sz w:val="24"/>
           <w:szCs w:val="20"/>
         </w:rPr>
-        <w:t xml:space="preserve">( </w:t>
+        <w:t>=</w:t>
+      </w:r>
+      <w:r>
+        <w:rPr>
+          <w:rFonts w:ascii="JetBrainsMono NFM" w:hAnsi="JetBrainsMono NFM" w:cs="JetBrainsMono NFM"/>
+          <w:sz w:val="24"/>
+          <w:szCs w:val="20"/>
+        </w:rPr>
+        <w:t xml:space="preserve"> </w:t>
       </w:r>
       <w:r>
         <w:rPr>
@@ -10867,28 +10920,17 @@
           <w:sz w:val="24"/>
           <w:szCs w:val="20"/>
         </w:rPr>
-        <w:t>ARGUMENTS</w:t>
-      </w:r>
-      <w:r>
-        <w:rPr>
-          <w:rFonts w:ascii="JetBrainsMono NFM" w:hAnsi="JetBrainsMono NFM" w:cs="JetBrainsMono NFM"/>
-          <w:b/>
-          <w:color w:val="0000FF"/>
-          <w:sz w:val="24"/>
-          <w:szCs w:val="20"/>
-        </w:rPr>
-        <w:t xml:space="preserve">&gt; </w:t>
-      </w:r>
-      <w:r>
-        <w:rPr>
-          <w:rFonts w:ascii="JetBrainsMono NFM" w:hAnsi="JetBrainsMono NFM" w:cs="JetBrainsMono NFM"/>
-          <w:b/>
-          <w:bCs/>
-          <w:color w:val="FF0000"/>
-          <w:sz w:val="24"/>
-          <w:szCs w:val="20"/>
-        </w:rPr>
-        <w:t>)</w:t>
+        <w:t>EXPR</w:t>
+      </w:r>
+      <w:r>
+        <w:rPr>
+          <w:rFonts w:ascii="JetBrainsMono NFM" w:hAnsi="JetBrainsMono NFM" w:cs="JetBrainsMono NFM"/>
+          <w:b/>
+          <w:color w:val="0000FF"/>
+          <w:sz w:val="24"/>
+          <w:szCs w:val="20"/>
+        </w:rPr>
+        <w:t>&gt;</w:t>
       </w:r>
     </w:p>
     <w:p>
@@ -10903,83 +10945,79 @@
         <w:contextualSpacing w:val="0"/>
         <w:rPr>
           <w:rFonts w:ascii="JetBrainsMono NFM" w:hAnsi="JetBrainsMono NFM" w:cs="JetBrainsMono NFM"/>
+          <w:sz w:val="24"/>
+          <w:szCs w:val="20"/>
+        </w:rPr>
+      </w:pPr>
+      <w:r>
+        <w:rPr>
+          <w:rFonts w:ascii="JetBrainsMono NFM" w:hAnsi="JetBrainsMono NFM" w:cs="JetBrainsMono NFM"/>
+          <w:b/>
+          <w:color w:val="003DB8"/>
+          <w:sz w:val="24"/>
+          <w:szCs w:val="20"/>
+        </w:rPr>
+        <w:t>&lt;</w:t>
+      </w:r>
+      <w:r>
+        <w:rPr>
+          <w:rFonts w:ascii="JetBrainsMono NFM" w:hAnsi="JetBrainsMono NFM" w:cs="JetBrainsMono NFM"/>
+          <w:b/>
+          <w:color w:val="003DB8"/>
+          <w:sz w:val="24"/>
+          <w:szCs w:val="20"/>
+        </w:rPr>
+        <w:t>STATEMENT_REST</w:t>
+      </w:r>
+      <w:r>
+        <w:rPr>
+          <w:rFonts w:ascii="JetBrainsMono NFM" w:hAnsi="JetBrainsMono NFM" w:cs="JetBrainsMono NFM"/>
+          <w:b/>
+          <w:color w:val="003DB8"/>
+          <w:sz w:val="24"/>
+          <w:szCs w:val="20"/>
+        </w:rPr>
+        <w:t>&gt;</w:t>
+      </w:r>
+      <w:r>
+        <w:rPr>
+          <w:rFonts w:ascii="JetBrainsMono NFM" w:hAnsi="JetBrainsMono NFM" w:cs="JetBrainsMono NFM"/>
+          <w:color w:val="003DB8"/>
+          <w:sz w:val="24"/>
+          <w:szCs w:val="20"/>
+        </w:rPr>
+        <w:t xml:space="preserve"> </w:t>
+      </w:r>
+      <w:r>
+        <w:rPr>
+          <w:rFonts w:ascii="JetBrainsMono NFM" w:hAnsi="JetBrainsMono NFM" w:cs="JetBrainsMono NFM"/>
+          <w:b/>
+          <w:color w:val="000000" w:themeColor="text1"/>
+          <w:sz w:val="24"/>
+          <w:szCs w:val="20"/>
+        </w:rPr>
+        <w:t>➜</w:t>
+      </w:r>
+      <w:r>
+        <w:rPr>
+          <w:rFonts w:ascii="JetBrainsMono NFM" w:hAnsi="JetBrainsMono NFM" w:cs="JetBrainsMono NFM"/>
+          <w:b/>
+          <w:color w:val="000000" w:themeColor="text1"/>
+          <w:sz w:val="24"/>
+          <w:szCs w:val="20"/>
+        </w:rPr>
+        <w:t xml:space="preserve"> </w:t>
+      </w:r>
+      <w:r>
+        <w:rPr>
+          <w:rFonts w:ascii="JetBrainsMono NFM" w:hAnsi="JetBrainsMono NFM" w:cs="JetBrainsMono NFM"/>
           <w:b/>
           <w:bCs/>
           <w:color w:val="FF0000"/>
           <w:sz w:val="24"/>
           <w:szCs w:val="20"/>
         </w:rPr>
-      </w:pPr>
-      <w:r>
-        <w:rPr>
-          <w:rFonts w:ascii="JetBrainsMono NFM" w:hAnsi="JetBrainsMono NFM" w:cs="JetBrainsMono NFM"/>
-          <w:b/>
-          <w:color w:val="003DB8"/>
-          <w:sz w:val="24"/>
-          <w:szCs w:val="20"/>
-        </w:rPr>
-        <w:lastRenderedPageBreak/>
-        <w:t>&lt;</w:t>
-      </w:r>
-      <w:r>
-        <w:rPr>
-          <w:rFonts w:ascii="JetBrainsMono NFM" w:hAnsi="JetBrainsMono NFM" w:cs="JetBrainsMono NFM"/>
-          <w:b/>
-          <w:color w:val="003DB8"/>
-          <w:sz w:val="24"/>
-          <w:szCs w:val="20"/>
-        </w:rPr>
-        <w:t>STATEMENT_REST</w:t>
-      </w:r>
-      <w:r>
-        <w:rPr>
-          <w:rFonts w:ascii="JetBrainsMono NFM" w:hAnsi="JetBrainsMono NFM" w:cs="JetBrainsMono NFM"/>
-          <w:b/>
-          <w:color w:val="003DB8"/>
-          <w:sz w:val="24"/>
-          <w:szCs w:val="20"/>
-        </w:rPr>
-        <w:t>&gt;</w:t>
-      </w:r>
-      <w:r>
-        <w:rPr>
-          <w:rFonts w:ascii="JetBrainsMono NFM" w:hAnsi="JetBrainsMono NFM" w:cs="JetBrainsMono NFM"/>
-          <w:color w:val="003DB8"/>
-          <w:sz w:val="24"/>
-          <w:szCs w:val="20"/>
-        </w:rPr>
-        <w:t xml:space="preserve"> </w:t>
-      </w:r>
-      <w:r>
-        <w:rPr>
-          <w:rFonts w:ascii="JetBrainsMono NFM" w:hAnsi="JetBrainsMono NFM" w:cs="JetBrainsMono NFM"/>
-          <w:b/>
-          <w:color w:val="000000" w:themeColor="text1"/>
-          <w:sz w:val="24"/>
-          <w:szCs w:val="20"/>
-        </w:rPr>
-        <w:t>➜</w:t>
-      </w:r>
-      <w:r>
-        <w:rPr>
-          <w:rFonts w:ascii="JetBrainsMono NFM" w:hAnsi="JetBrainsMono NFM" w:cs="JetBrainsMono NFM"/>
-          <w:b/>
-          <w:color w:val="000000" w:themeColor="text1"/>
-          <w:sz w:val="24"/>
-          <w:szCs w:val="20"/>
-        </w:rPr>
-        <w:t xml:space="preserve"> </w:t>
-      </w:r>
-      <w:r>
-        <w:rPr>
-          <w:rFonts w:ascii="JetBrainsMono NFM" w:hAnsi="JetBrainsMono NFM" w:cs="JetBrainsMono NFM"/>
-          <w:b/>
-          <w:bCs/>
-          <w:color w:val="FF0000"/>
-          <w:sz w:val="24"/>
-          <w:szCs w:val="20"/>
-        </w:rPr>
-        <w:t xml:space="preserve">ifj . id ( </w:t>
+        <w:t xml:space="preserve">( </w:t>
       </w:r>
       <w:r>
         <w:rPr>
@@ -11035,83 +11073,18 @@
         <w:contextualSpacing w:val="0"/>
         <w:rPr>
           <w:rFonts w:ascii="JetBrainsMono NFM" w:hAnsi="JetBrainsMono NFM" w:cs="JetBrainsMono NFM"/>
-          <w:sz w:val="24"/>
-          <w:szCs w:val="20"/>
-        </w:rPr>
-      </w:pPr>
-      <w:r>
-        <w:rPr>
-          <w:rFonts w:ascii="JetBrainsMono NFM" w:hAnsi="JetBrainsMono NFM" w:cs="JetBrainsMono NFM"/>
-          <w:b/>
-          <w:color w:val="003DB8"/>
-          <w:sz w:val="24"/>
-          <w:szCs w:val="20"/>
-        </w:rPr>
-        <w:t>&lt;</w:t>
-      </w:r>
-      <w:r>
-        <w:rPr>
-          <w:rFonts w:ascii="JetBrainsMono NFM" w:hAnsi="JetBrainsMono NFM" w:cs="JetBrainsMono NFM"/>
-          <w:b/>
-          <w:color w:val="003DB8"/>
-          <w:sz w:val="24"/>
-          <w:szCs w:val="20"/>
-        </w:rPr>
-        <w:t>IF</w:t>
-      </w:r>
-      <w:r>
-        <w:rPr>
-          <w:rFonts w:ascii="JetBrainsMono NFM" w:hAnsi="JetBrainsMono NFM" w:cs="JetBrainsMono NFM"/>
-          <w:b/>
-          <w:color w:val="003DB8"/>
-          <w:sz w:val="24"/>
-          <w:szCs w:val="20"/>
-        </w:rPr>
-        <w:t>&gt;</w:t>
-      </w:r>
-      <w:r>
-        <w:rPr>
-          <w:rFonts w:ascii="JetBrainsMono NFM" w:hAnsi="JetBrainsMono NFM" w:cs="JetBrainsMono NFM"/>
-          <w:color w:val="003DB8"/>
-          <w:sz w:val="24"/>
-          <w:szCs w:val="20"/>
-        </w:rPr>
-        <w:t xml:space="preserve"> </w:t>
-      </w:r>
-      <w:r>
-        <w:rPr>
-          <w:rFonts w:ascii="JetBrainsMono NFM" w:hAnsi="JetBrainsMono NFM" w:cs="JetBrainsMono NFM"/>
-          <w:b/>
-          <w:color w:val="000000" w:themeColor="text1"/>
-          <w:sz w:val="24"/>
-          <w:szCs w:val="20"/>
-        </w:rPr>
-        <w:t>➜</w:t>
-      </w:r>
-      <w:r>
-        <w:rPr>
-          <w:rFonts w:ascii="JetBrainsMono NFM" w:hAnsi="JetBrainsMono NFM" w:cs="JetBrainsMono NFM"/>
-          <w:sz w:val="24"/>
-          <w:szCs w:val="20"/>
-        </w:rPr>
-        <w:t xml:space="preserve"> </w:t>
-      </w:r>
-      <w:r>
-        <w:rPr>
-          <w:rFonts w:ascii="JetBrainsMono NFM" w:hAnsi="JetBrainsMono NFM" w:cs="JetBrainsMono NFM"/>
           <w:b/>
           <w:bCs/>
           <w:color w:val="FF0000"/>
           <w:sz w:val="24"/>
           <w:szCs w:val="20"/>
         </w:rPr>
-        <w:t xml:space="preserve">if ( </w:t>
-      </w:r>
-      <w:r>
-        <w:rPr>
-          <w:rFonts w:ascii="JetBrainsMono NFM" w:hAnsi="JetBrainsMono NFM" w:cs="JetBrainsMono NFM"/>
-          <w:b/>
-          <w:color w:val="0000FF"/>
+      </w:pPr>
+      <w:r>
+        <w:rPr>
+          <w:rFonts w:ascii="JetBrainsMono NFM" w:hAnsi="JetBrainsMono NFM" w:cs="JetBrainsMono NFM"/>
+          <w:b/>
+          <w:color w:val="003DB8"/>
           <w:sz w:val="24"/>
           <w:szCs w:val="20"/>
         </w:rPr>
@@ -11121,21 +11094,50 @@
         <w:rPr>
           <w:rFonts w:ascii="JetBrainsMono NFM" w:hAnsi="JetBrainsMono NFM" w:cs="JetBrainsMono NFM"/>
           <w:b/>
-          <w:color w:val="0000FF"/>
-          <w:sz w:val="24"/>
-          <w:szCs w:val="20"/>
-        </w:rPr>
-        <w:t>EXPR</w:t>
-      </w:r>
-      <w:r>
-        <w:rPr>
-          <w:rFonts w:ascii="JetBrainsMono NFM" w:hAnsi="JetBrainsMono NFM" w:cs="JetBrainsMono NFM"/>
-          <w:b/>
-          <w:color w:val="0000FF"/>
+          <w:color w:val="003DB8"/>
+          <w:sz w:val="24"/>
+          <w:szCs w:val="20"/>
+        </w:rPr>
+        <w:t>STATEMENT_REST</w:t>
+      </w:r>
+      <w:r>
+        <w:rPr>
+          <w:rFonts w:ascii="JetBrainsMono NFM" w:hAnsi="JetBrainsMono NFM" w:cs="JetBrainsMono NFM"/>
+          <w:b/>
+          <w:color w:val="003DB8"/>
           <w:sz w:val="24"/>
           <w:szCs w:val="20"/>
         </w:rPr>
         <w:t>&gt;</w:t>
+      </w:r>
+      <w:r>
+        <w:rPr>
+          <w:rFonts w:ascii="JetBrainsMono NFM" w:hAnsi="JetBrainsMono NFM" w:cs="JetBrainsMono NFM"/>
+          <w:color w:val="003DB8"/>
+          <w:sz w:val="24"/>
+          <w:szCs w:val="20"/>
+        </w:rPr>
+        <w:t xml:space="preserve"> </w:t>
+      </w:r>
+      <w:r>
+        <w:rPr>
+          <w:rFonts w:ascii="JetBrainsMono NFM" w:hAnsi="JetBrainsMono NFM" w:cs="JetBrainsMono NFM"/>
+          <w:b/>
+          <w:color w:val="000000" w:themeColor="text1"/>
+          <w:sz w:val="24"/>
+          <w:szCs w:val="20"/>
+        </w:rPr>
+        <w:t>➜</w:t>
+      </w:r>
+      <w:r>
+        <w:rPr>
+          <w:rFonts w:ascii="JetBrainsMono NFM" w:hAnsi="JetBrainsMono NFM" w:cs="JetBrainsMono NFM"/>
+          <w:b/>
+          <w:color w:val="000000" w:themeColor="text1"/>
+          <w:sz w:val="24"/>
+          <w:szCs w:val="20"/>
+        </w:rPr>
+        <w:t xml:space="preserve"> </w:t>
       </w:r>
       <w:r>
         <w:rPr>
@@ -11146,15 +11148,7 @@
           <w:sz w:val="24"/>
           <w:szCs w:val="20"/>
         </w:rPr>
-        <w:t xml:space="preserve"> )</w:t>
-      </w:r>
-      <w:r>
-        <w:rPr>
-          <w:rFonts w:ascii="JetBrainsMono NFM" w:hAnsi="JetBrainsMono NFM" w:cs="JetBrainsMono NFM"/>
-          <w:sz w:val="24"/>
-          <w:szCs w:val="20"/>
-        </w:rPr>
-        <w:t xml:space="preserve"> </w:t>
+        <w:t xml:space="preserve">ifj . id ( </w:t>
       </w:r>
       <w:r>
         <w:rPr>
@@ -11174,63 +11168,17 @@
           <w:sz w:val="24"/>
           <w:szCs w:val="20"/>
         </w:rPr>
-        <w:t>NULL_COND</w:t>
-      </w:r>
-      <w:r>
-        <w:rPr>
-          <w:rFonts w:ascii="JetBrainsMono NFM" w:hAnsi="JetBrainsMono NFM" w:cs="JetBrainsMono NFM"/>
-          <w:b/>
-          <w:color w:val="0000FF"/>
-          <w:sz w:val="24"/>
-          <w:szCs w:val="20"/>
-        </w:rPr>
-        <w:t>&gt;</w:t>
-      </w:r>
-      <w:r>
-        <w:rPr>
-          <w:rFonts w:ascii="JetBrainsMono NFM" w:hAnsi="JetBrainsMono NFM" w:cs="JetBrainsMono NFM"/>
-          <w:sz w:val="24"/>
-          <w:szCs w:val="20"/>
-        </w:rPr>
-        <w:t xml:space="preserve"> </w:t>
-      </w:r>
-      <w:r>
-        <w:rPr>
-          <w:rFonts w:ascii="JetBrainsMono NFM" w:hAnsi="JetBrainsMono NFM" w:cs="JetBrainsMono NFM"/>
-          <w:b/>
-          <w:color w:val="0000FF"/>
-          <w:sz w:val="24"/>
-          <w:szCs w:val="20"/>
-        </w:rPr>
-        <w:t>&lt;</w:t>
-      </w:r>
-      <w:r>
-        <w:rPr>
-          <w:rFonts w:ascii="JetBrainsMono NFM" w:hAnsi="JetBrainsMono NFM" w:cs="JetBrainsMono NFM"/>
-          <w:b/>
-          <w:color w:val="0000FF"/>
-          <w:sz w:val="24"/>
-          <w:szCs w:val="20"/>
-        </w:rPr>
-        <w:t>SEQUENCE</w:t>
-      </w:r>
-      <w:r>
-        <w:rPr>
-          <w:rFonts w:ascii="JetBrainsMono NFM" w:hAnsi="JetBrainsMono NFM" w:cs="JetBrainsMono NFM"/>
-          <w:b/>
-          <w:color w:val="0000FF"/>
-          <w:sz w:val="24"/>
-          <w:szCs w:val="20"/>
-        </w:rPr>
-        <w:t>&gt;</w:t>
-      </w:r>
-      <w:r>
-        <w:rPr>
-          <w:rFonts w:ascii="JetBrainsMono NFM" w:hAnsi="JetBrainsMono NFM" w:cs="JetBrainsMono NFM"/>
-          <w:sz w:val="24"/>
-          <w:szCs w:val="20"/>
-        </w:rPr>
-        <w:t xml:space="preserve"> </w:t>
+        <w:t>ARGUMENTS</w:t>
+      </w:r>
+      <w:r>
+        <w:rPr>
+          <w:rFonts w:ascii="JetBrainsMono NFM" w:hAnsi="JetBrainsMono NFM" w:cs="JetBrainsMono NFM"/>
+          <w:b/>
+          <w:color w:val="0000FF"/>
+          <w:sz w:val="24"/>
+          <w:szCs w:val="20"/>
+        </w:rPr>
+        <w:t xml:space="preserve">&gt; </w:t>
       </w:r>
       <w:r>
         <w:rPr>
@@ -11241,45 +11189,7 @@
           <w:sz w:val="24"/>
           <w:szCs w:val="20"/>
         </w:rPr>
-        <w:t>else</w:t>
-      </w:r>
-      <w:r>
-        <w:rPr>
-          <w:rFonts w:ascii="JetBrainsMono NFM" w:hAnsi="JetBrainsMono NFM" w:cs="JetBrainsMono NFM"/>
-          <w:sz w:val="24"/>
-          <w:szCs w:val="20"/>
-        </w:rPr>
-        <w:t xml:space="preserve"> </w:t>
-      </w:r>
-      <w:r>
-        <w:rPr>
-          <w:rFonts w:ascii="JetBrainsMono NFM" w:hAnsi="JetBrainsMono NFM" w:cs="JetBrainsMono NFM"/>
-          <w:b/>
-          <w:color w:val="0000FF"/>
-          <w:sz w:val="24"/>
-          <w:szCs w:val="20"/>
-        </w:rPr>
-        <w:t>&lt;</w:t>
-      </w:r>
-      <w:r>
-        <w:rPr>
-          <w:rFonts w:ascii="JetBrainsMono NFM" w:hAnsi="JetBrainsMono NFM" w:cs="JetBrainsMono NFM"/>
-          <w:b/>
-          <w:color w:val="0000FF"/>
-          <w:sz w:val="24"/>
-          <w:szCs w:val="20"/>
-        </w:rPr>
-        <w:t>SEQUENCE</w:t>
-      </w:r>
-      <w:r>
-        <w:rPr>
-          <w:rFonts w:ascii="JetBrainsMono NFM" w:hAnsi="JetBrainsMono NFM" w:cs="JetBrainsMono NFM"/>
-          <w:b/>
-          <w:color w:val="0000FF"/>
-          <w:sz w:val="24"/>
-          <w:szCs w:val="20"/>
-        </w:rPr>
-        <w:t>&gt;</w:t>
+        <w:t>)</w:t>
       </w:r>
     </w:p>
     <w:p>
@@ -11316,7 +11226,7 @@
           <w:sz w:val="24"/>
           <w:szCs w:val="20"/>
         </w:rPr>
-        <w:t>NULL_COND</w:t>
+        <w:t>THROW_AWAY</w:t>
       </w:r>
       <w:r>
         <w:rPr>
@@ -11350,21 +11260,22 @@
       <w:r>
         <w:rPr>
           <w:rFonts w:ascii="JetBrainsMono NFM" w:hAnsi="JetBrainsMono NFM" w:cs="JetBrainsMono NFM"/>
-          <w:sz w:val="24"/>
-          <w:szCs w:val="20"/>
-        </w:rPr>
-        <w:t xml:space="preserve"> </w:t>
-      </w:r>
-      <w:r>
-        <w:rPr>
-          <w:rFonts w:ascii="JetBrainsMono NFM" w:hAnsi="JetBrainsMono NFM" w:cs="JetBrainsMono NFM"/>
-          <w:b/>
-          <w:bCs/>
-          <w:color w:val="FF0000"/>
-          <w:sz w:val="24"/>
-          <w:szCs w:val="20"/>
-        </w:rPr>
-        <w:t>| id |</w:t>
+          <w:b/>
+          <w:color w:val="000000" w:themeColor="text1"/>
+          <w:sz w:val="24"/>
+          <w:szCs w:val="20"/>
+        </w:rPr>
+        <w:t xml:space="preserve"> </w:t>
+      </w:r>
+      <w:r>
+        <w:rPr>
+          <w:rFonts w:ascii="JetBrainsMono NFM" w:hAnsi="JetBrainsMono NFM" w:cs="JetBrainsMono NFM"/>
+          <w:b/>
+          <w:color w:val="0000FF"/>
+          <w:sz w:val="24"/>
+          <w:szCs w:val="20"/>
+        </w:rPr>
+        <w:t>&lt;EXPR&gt;</w:t>
       </w:r>
     </w:p>
     <w:p>
@@ -11401,7 +11312,7 @@
           <w:sz w:val="24"/>
           <w:szCs w:val="20"/>
         </w:rPr>
-        <w:t>NULL_COND</w:t>
+        <w:t>THROW_AWAY</w:t>
       </w:r>
       <w:r>
         <w:rPr>
@@ -11435,20 +11346,44 @@
       <w:r>
         <w:rPr>
           <w:rFonts w:ascii="JetBrainsMono NFM" w:hAnsi="JetBrainsMono NFM" w:cs="JetBrainsMono NFM"/>
-          <w:sz w:val="24"/>
-          <w:szCs w:val="20"/>
-        </w:rPr>
-        <w:t xml:space="preserve"> </w:t>
-      </w:r>
-      <w:r>
-        <w:rPr>
-          <w:rFonts w:ascii="JetBrainsMono NFM" w:hAnsi="JetBrainsMono NFM" w:cs="JetBrainsMono NFM"/>
-          <w:b/>
-          <w:color w:val="00B050"/>
-          <w:sz w:val="24"/>
-          <w:szCs w:val="20"/>
-        </w:rPr>
-        <w:t>ε</w:t>
+          <w:b/>
+          <w:color w:val="000000" w:themeColor="text1"/>
+          <w:sz w:val="24"/>
+          <w:szCs w:val="20"/>
+        </w:rPr>
+        <w:t xml:space="preserve"> </w:t>
+      </w:r>
+      <w:r>
+        <w:rPr>
+          <w:rFonts w:ascii="JetBrainsMono NFM" w:hAnsi="JetBrainsMono NFM" w:cs="JetBrainsMono NFM"/>
+          <w:b/>
+          <w:bCs/>
+          <w:color w:val="FF0000"/>
+          <w:sz w:val="24"/>
+          <w:szCs w:val="20"/>
+        </w:rPr>
+        <w:t xml:space="preserve">( </w:t>
+      </w:r>
+      <w:r>
+        <w:rPr>
+          <w:rFonts w:ascii="JetBrainsMono NFM" w:hAnsi="JetBrainsMono NFM" w:cs="JetBrainsMono NFM"/>
+          <w:b/>
+          <w:color w:val="0000FF"/>
+          <w:sz w:val="24"/>
+          <w:szCs w:val="20"/>
+        </w:rPr>
+        <w:t xml:space="preserve">&lt;ARGUMENTS&gt; </w:t>
+      </w:r>
+      <w:r>
+        <w:rPr>
+          <w:rFonts w:ascii="JetBrainsMono NFM" w:hAnsi="JetBrainsMono NFM" w:cs="JetBrainsMono NFM"/>
+          <w:b/>
+          <w:bCs/>
+          <w:color w:val="FF0000"/>
+          <w:sz w:val="24"/>
+          <w:szCs w:val="20"/>
+        </w:rPr>
+        <w:t>)</w:t>
       </w:r>
     </w:p>
     <w:p>
@@ -11463,91 +11398,18 @@
         <w:contextualSpacing w:val="0"/>
         <w:rPr>
           <w:rFonts w:ascii="JetBrainsMono NFM" w:hAnsi="JetBrainsMono NFM" w:cs="JetBrainsMono NFM"/>
-          <w:sz w:val="24"/>
-          <w:szCs w:val="20"/>
-        </w:rPr>
-      </w:pPr>
-      <w:r>
-        <w:rPr>
-          <w:rFonts w:ascii="JetBrainsMono NFM" w:hAnsi="JetBrainsMono NFM" w:cs="JetBrainsMono NFM"/>
-          <w:b/>
-          <w:color w:val="003DB8"/>
-          <w:sz w:val="24"/>
-          <w:szCs w:val="20"/>
-        </w:rPr>
-        <w:t>&lt;</w:t>
-      </w:r>
-      <w:r>
-        <w:rPr>
-          <w:rFonts w:ascii="JetBrainsMono NFM" w:hAnsi="JetBrainsMono NFM" w:cs="JetBrainsMono NFM"/>
-          <w:b/>
-          <w:color w:val="003DB8"/>
-          <w:sz w:val="24"/>
-          <w:szCs w:val="20"/>
-        </w:rPr>
-        <w:t>SEQUENCE</w:t>
-      </w:r>
-      <w:r>
-        <w:rPr>
-          <w:rFonts w:ascii="JetBrainsMono NFM" w:hAnsi="JetBrainsMono NFM" w:cs="JetBrainsMono NFM"/>
-          <w:b/>
-          <w:color w:val="003DB8"/>
-          <w:sz w:val="24"/>
-          <w:szCs w:val="20"/>
-        </w:rPr>
-        <w:t>&gt;</w:t>
-      </w:r>
-      <w:r>
-        <w:rPr>
-          <w:rFonts w:ascii="JetBrainsMono NFM" w:hAnsi="JetBrainsMono NFM" w:cs="JetBrainsMono NFM"/>
-          <w:color w:val="003DB8"/>
-          <w:sz w:val="24"/>
-          <w:szCs w:val="20"/>
-        </w:rPr>
-        <w:t xml:space="preserve"> </w:t>
-      </w:r>
-      <w:r>
-        <w:rPr>
-          <w:rFonts w:ascii="JetBrainsMono NFM" w:hAnsi="JetBrainsMono NFM" w:cs="JetBrainsMono NFM"/>
-          <w:b/>
-          <w:color w:val="000000" w:themeColor="text1"/>
-          <w:sz w:val="24"/>
-          <w:szCs w:val="20"/>
-        </w:rPr>
-        <w:t>➜</w:t>
-      </w:r>
-      <w:r>
-        <w:rPr>
-          <w:rFonts w:ascii="JetBrainsMono NFM" w:hAnsi="JetBrainsMono NFM" w:cs="JetBrainsMono NFM"/>
-          <w:sz w:val="24"/>
-          <w:szCs w:val="20"/>
-        </w:rPr>
-        <w:t xml:space="preserve"> </w:t>
-      </w:r>
-      <w:r>
-        <w:rPr>
-          <w:rFonts w:ascii="JetBrainsMono NFM" w:hAnsi="JetBrainsMono NFM" w:cs="JetBrainsMono NFM"/>
           <w:b/>
           <w:bCs/>
           <w:color w:val="FF0000"/>
           <w:sz w:val="24"/>
           <w:szCs w:val="20"/>
         </w:rPr>
-        <w:t>{</w:t>
-      </w:r>
-      <w:r>
-        <w:rPr>
-          <w:rFonts w:ascii="JetBrainsMono NFM" w:hAnsi="JetBrainsMono NFM" w:cs="JetBrainsMono NFM"/>
-          <w:sz w:val="24"/>
-          <w:szCs w:val="20"/>
-        </w:rPr>
-        <w:t xml:space="preserve"> </w:t>
-      </w:r>
-      <w:r>
-        <w:rPr>
-          <w:rFonts w:ascii="JetBrainsMono NFM" w:hAnsi="JetBrainsMono NFM" w:cs="JetBrainsMono NFM"/>
-          <w:b/>
-          <w:color w:val="0000FF"/>
+      </w:pPr>
+      <w:r>
+        <w:rPr>
+          <w:rFonts w:ascii="JetBrainsMono NFM" w:hAnsi="JetBrainsMono NFM" w:cs="JetBrainsMono NFM"/>
+          <w:b/>
+          <w:color w:val="003DB8"/>
           <w:sz w:val="24"/>
           <w:szCs w:val="20"/>
         </w:rPr>
@@ -11557,27 +11419,17 @@
         <w:rPr>
           <w:rFonts w:ascii="JetBrainsMono NFM" w:hAnsi="JetBrainsMono NFM" w:cs="JetBrainsMono NFM"/>
           <w:b/>
-          <w:color w:val="0000FF"/>
-          <w:sz w:val="24"/>
-          <w:szCs w:val="20"/>
-        </w:rPr>
-        <w:t>STATEMENT</w:t>
-      </w:r>
-      <w:r>
-        <w:rPr>
-          <w:rFonts w:ascii="JetBrainsMono NFM" w:hAnsi="JetBrainsMono NFM" w:cs="JetBrainsMono NFM"/>
-          <w:b/>
-          <w:color w:val="0000FF"/>
-          <w:sz w:val="24"/>
-          <w:szCs w:val="20"/>
-        </w:rPr>
-        <w:t>_LIST</w:t>
-      </w:r>
-      <w:r>
-        <w:rPr>
-          <w:rFonts w:ascii="JetBrainsMono NFM" w:hAnsi="JetBrainsMono NFM" w:cs="JetBrainsMono NFM"/>
-          <w:b/>
-          <w:color w:val="0000FF"/>
+          <w:color w:val="003DB8"/>
+          <w:sz w:val="24"/>
+          <w:szCs w:val="20"/>
+        </w:rPr>
+        <w:t>THROW_AWAY</w:t>
+      </w:r>
+      <w:r>
+        <w:rPr>
+          <w:rFonts w:ascii="JetBrainsMono NFM" w:hAnsi="JetBrainsMono NFM" w:cs="JetBrainsMono NFM"/>
+          <w:b/>
+          <w:color w:val="003DB8"/>
           <w:sz w:val="24"/>
           <w:szCs w:val="20"/>
         </w:rPr>
@@ -11586,6 +11438,27 @@
       <w:r>
         <w:rPr>
           <w:rFonts w:ascii="JetBrainsMono NFM" w:hAnsi="JetBrainsMono NFM" w:cs="JetBrainsMono NFM"/>
+          <w:color w:val="003DB8"/>
+          <w:sz w:val="24"/>
+          <w:szCs w:val="20"/>
+        </w:rPr>
+        <w:t xml:space="preserve"> </w:t>
+      </w:r>
+      <w:r>
+        <w:rPr>
+          <w:rFonts w:ascii="JetBrainsMono NFM" w:hAnsi="JetBrainsMono NFM" w:cs="JetBrainsMono NFM"/>
+          <w:b/>
+          <w:color w:val="000000" w:themeColor="text1"/>
+          <w:sz w:val="24"/>
+          <w:szCs w:val="20"/>
+        </w:rPr>
+        <w:t>➜</w:t>
+      </w:r>
+      <w:r>
+        <w:rPr>
+          <w:rFonts w:ascii="JetBrainsMono NFM" w:hAnsi="JetBrainsMono NFM" w:cs="JetBrainsMono NFM"/>
+          <w:b/>
+          <w:color w:val="000000" w:themeColor="text1"/>
           <w:sz w:val="24"/>
           <w:szCs w:val="20"/>
         </w:rPr>
@@ -11600,7 +11473,48 @@
           <w:sz w:val="24"/>
           <w:szCs w:val="20"/>
         </w:rPr>
-        <w:t>}</w:t>
+        <w:t xml:space="preserve">ifj . id ( </w:t>
+      </w:r>
+      <w:r>
+        <w:rPr>
+          <w:rFonts w:ascii="JetBrainsMono NFM" w:hAnsi="JetBrainsMono NFM" w:cs="JetBrainsMono NFM"/>
+          <w:b/>
+          <w:color w:val="0000FF"/>
+          <w:sz w:val="24"/>
+          <w:szCs w:val="20"/>
+        </w:rPr>
+        <w:t>&lt;</w:t>
+      </w:r>
+      <w:r>
+        <w:rPr>
+          <w:rFonts w:ascii="JetBrainsMono NFM" w:hAnsi="JetBrainsMono NFM" w:cs="JetBrainsMono NFM"/>
+          <w:b/>
+          <w:color w:val="0000FF"/>
+          <w:sz w:val="24"/>
+          <w:szCs w:val="20"/>
+        </w:rPr>
+        <w:t>ARGUMENTS</w:t>
+      </w:r>
+      <w:r>
+        <w:rPr>
+          <w:rFonts w:ascii="JetBrainsMono NFM" w:hAnsi="JetBrainsMono NFM" w:cs="JetBrainsMono NFM"/>
+          <w:b/>
+          <w:color w:val="0000FF"/>
+          <w:sz w:val="24"/>
+          <w:szCs w:val="20"/>
+        </w:rPr>
+        <w:t xml:space="preserve">&gt; </w:t>
+      </w:r>
+      <w:r>
+        <w:rPr>
+          <w:rFonts w:ascii="JetBrainsMono NFM" w:hAnsi="JetBrainsMono NFM" w:cs="JetBrainsMono NFM"/>
+          <w:b/>
+          <w:bCs/>
+          <w:color w:val="FF0000"/>
+          <w:sz w:val="24"/>
+          <w:szCs w:val="20"/>
+        </w:rPr>
+        <w:t>)</w:t>
       </w:r>
     </w:p>
     <w:p>
@@ -11637,7 +11551,7 @@
           <w:sz w:val="24"/>
           <w:szCs w:val="20"/>
         </w:rPr>
-        <w:t>WHILE</w:t>
+        <w:t>IF</w:t>
       </w:r>
       <w:r>
         <w:rPr>
@@ -11685,7 +11599,7 @@
           <w:sz w:val="24"/>
           <w:szCs w:val="20"/>
         </w:rPr>
-        <w:t xml:space="preserve">while ( </w:t>
+        <w:t xml:space="preserve">if ( </w:t>
       </w:r>
       <w:r>
         <w:rPr>
@@ -11716,14 +11630,6 @@
           <w:szCs w:val="20"/>
         </w:rPr>
         <w:t>&gt;</w:t>
-      </w:r>
-      <w:r>
-        <w:rPr>
-          <w:rFonts w:ascii="JetBrainsMono NFM" w:hAnsi="JetBrainsMono NFM" w:cs="JetBrainsMono NFM"/>
-          <w:sz w:val="24"/>
-          <w:szCs w:val="20"/>
-        </w:rPr>
-        <w:t xml:space="preserve"> </w:t>
       </w:r>
       <w:r>
         <w:rPr>
@@ -11734,7 +11640,15 @@
           <w:sz w:val="24"/>
           <w:szCs w:val="20"/>
         </w:rPr>
-        <w:t xml:space="preserve">) </w:t>
+        <w:t xml:space="preserve"> )</w:t>
+      </w:r>
+      <w:r>
+        <w:rPr>
+          <w:rFonts w:ascii="JetBrainsMono NFM" w:hAnsi="JetBrainsMono NFM" w:cs="JetBrainsMono NFM"/>
+          <w:sz w:val="24"/>
+          <w:szCs w:val="20"/>
+        </w:rPr>
+        <w:t xml:space="preserve"> </w:t>
       </w:r>
       <w:r>
         <w:rPr>
@@ -11765,6 +11679,63 @@
           <w:szCs w:val="20"/>
         </w:rPr>
         <w:t>&gt;</w:t>
+      </w:r>
+      <w:r>
+        <w:rPr>
+          <w:rFonts w:ascii="JetBrainsMono NFM" w:hAnsi="JetBrainsMono NFM" w:cs="JetBrainsMono NFM"/>
+          <w:sz w:val="24"/>
+          <w:szCs w:val="20"/>
+        </w:rPr>
+        <w:t xml:space="preserve"> </w:t>
+      </w:r>
+      <w:r>
+        <w:rPr>
+          <w:rFonts w:ascii="JetBrainsMono NFM" w:hAnsi="JetBrainsMono NFM" w:cs="JetBrainsMono NFM"/>
+          <w:b/>
+          <w:color w:val="0000FF"/>
+          <w:sz w:val="24"/>
+          <w:szCs w:val="20"/>
+        </w:rPr>
+        <w:t>&lt;</w:t>
+      </w:r>
+      <w:r>
+        <w:rPr>
+          <w:rFonts w:ascii="JetBrainsMono NFM" w:hAnsi="JetBrainsMono NFM" w:cs="JetBrainsMono NFM"/>
+          <w:b/>
+          <w:color w:val="0000FF"/>
+          <w:sz w:val="24"/>
+          <w:szCs w:val="20"/>
+        </w:rPr>
+        <w:t>SEQUENCE</w:t>
+      </w:r>
+      <w:r>
+        <w:rPr>
+          <w:rFonts w:ascii="JetBrainsMono NFM" w:hAnsi="JetBrainsMono NFM" w:cs="JetBrainsMono NFM"/>
+          <w:b/>
+          <w:color w:val="0000FF"/>
+          <w:sz w:val="24"/>
+          <w:szCs w:val="20"/>
+        </w:rPr>
+        <w:t>&gt;</w:t>
+      </w:r>
+      <w:r>
+        <w:rPr>
+          <w:rFonts w:ascii="JetBrainsMono NFM" w:hAnsi="JetBrainsMono NFM" w:cs="JetBrainsMono NFM"/>
+          <w:sz w:val="24"/>
+          <w:szCs w:val="20"/>
+        </w:rPr>
+        <w:t xml:space="preserve"> </w:t>
+      </w:r>
+      <w:r>
+        <w:rPr>
+          <w:rFonts w:ascii="JetBrainsMono NFM" w:hAnsi="JetBrainsMono NFM" w:cs="JetBrainsMono NFM"/>
+          <w:b/>
+          <w:bCs/>
+          <w:color w:val="FF0000"/>
+          <w:sz w:val="24"/>
+          <w:szCs w:val="20"/>
+        </w:rPr>
+        <w:t>else</w:t>
       </w:r>
       <w:r>
         <w:rPr>
@@ -11839,7 +11810,7 @@
           <w:sz w:val="24"/>
           <w:szCs w:val="20"/>
         </w:rPr>
-        <w:t>RETURN</w:t>
+        <w:t>NULL_COND</w:t>
       </w:r>
       <w:r>
         <w:rPr>
@@ -11887,45 +11858,7 @@
           <w:sz w:val="24"/>
           <w:szCs w:val="20"/>
         </w:rPr>
-        <w:t>return</w:t>
-      </w:r>
-      <w:r>
-        <w:rPr>
-          <w:rFonts w:ascii="JetBrainsMono NFM" w:hAnsi="JetBrainsMono NFM" w:cs="JetBrainsMono NFM"/>
-          <w:sz w:val="24"/>
-          <w:szCs w:val="20"/>
-        </w:rPr>
-        <w:t xml:space="preserve"> </w:t>
-      </w:r>
-      <w:r>
-        <w:rPr>
-          <w:rFonts w:ascii="JetBrainsMono NFM" w:hAnsi="JetBrainsMono NFM" w:cs="JetBrainsMono NFM"/>
-          <w:b/>
-          <w:color w:val="0000FF"/>
-          <w:sz w:val="24"/>
-          <w:szCs w:val="20"/>
-        </w:rPr>
-        <w:t>&lt;</w:t>
-      </w:r>
-      <w:r>
-        <w:rPr>
-          <w:rFonts w:ascii="JetBrainsMono NFM" w:hAnsi="JetBrainsMono NFM" w:cs="JetBrainsMono NFM"/>
-          <w:b/>
-          <w:color w:val="0000FF"/>
-          <w:sz w:val="24"/>
-          <w:szCs w:val="20"/>
-        </w:rPr>
-        <w:t>RETURN_REST</w:t>
-      </w:r>
-      <w:r>
-        <w:rPr>
-          <w:rFonts w:ascii="JetBrainsMono NFM" w:hAnsi="JetBrainsMono NFM" w:cs="JetBrainsMono NFM"/>
-          <w:b/>
-          <w:color w:val="0000FF"/>
-          <w:sz w:val="24"/>
-          <w:szCs w:val="20"/>
-        </w:rPr>
-        <w:t>&gt;</w:t>
+        <w:t>| id |</w:t>
       </w:r>
     </w:p>
     <w:p>
@@ -11940,8 +11873,6 @@
         <w:contextualSpacing w:val="0"/>
         <w:rPr>
           <w:rFonts w:ascii="JetBrainsMono NFM" w:hAnsi="JetBrainsMono NFM" w:cs="JetBrainsMono NFM"/>
-          <w:b/>
-          <w:color w:val="0000FF"/>
           <w:sz w:val="24"/>
           <w:szCs w:val="20"/>
         </w:rPr>
@@ -11964,7 +11895,7 @@
           <w:sz w:val="24"/>
           <w:szCs w:val="20"/>
         </w:rPr>
-        <w:t>RETURN_REST</w:t>
+        <w:t>NULL_COND</w:t>
       </w:r>
       <w:r>
         <w:rPr>
@@ -12007,31 +11938,11 @@
         <w:rPr>
           <w:rFonts w:ascii="JetBrainsMono NFM" w:hAnsi="JetBrainsMono NFM" w:cs="JetBrainsMono NFM"/>
           <w:b/>
-          <w:color w:val="0000FF"/>
-          <w:sz w:val="24"/>
-          <w:szCs w:val="20"/>
-        </w:rPr>
-        <w:t>&lt;</w:t>
-      </w:r>
-      <w:r>
-        <w:rPr>
-          <w:rFonts w:ascii="JetBrainsMono NFM" w:hAnsi="JetBrainsMono NFM" w:cs="JetBrainsMono NFM"/>
-          <w:b/>
-          <w:color w:val="0000FF"/>
-          <w:sz w:val="24"/>
-          <w:szCs w:val="20"/>
-        </w:rPr>
-        <w:t>EXPR</w:t>
-      </w:r>
-      <w:r>
-        <w:rPr>
-          <w:rFonts w:ascii="JetBrainsMono NFM" w:hAnsi="JetBrainsMono NFM" w:cs="JetBrainsMono NFM"/>
-          <w:b/>
-          <w:color w:val="0000FF"/>
-          <w:sz w:val="24"/>
-          <w:szCs w:val="20"/>
-        </w:rPr>
-        <w:t>&gt;</w:t>
+          <w:color w:val="00B050"/>
+          <w:sz w:val="24"/>
+          <w:szCs w:val="20"/>
+        </w:rPr>
+        <w:t>ε</w:t>
       </w:r>
     </w:p>
     <w:p>
@@ -12068,7 +11979,7 @@
           <w:sz w:val="24"/>
           <w:szCs w:val="20"/>
         </w:rPr>
-        <w:t>RETURN_REST</w:t>
+        <w:t>SEQUENCE</w:t>
       </w:r>
       <w:r>
         <w:rPr>
@@ -12111,11 +12022,79 @@
         <w:rPr>
           <w:rFonts w:ascii="JetBrainsMono NFM" w:hAnsi="JetBrainsMono NFM" w:cs="JetBrainsMono NFM"/>
           <w:b/>
-          <w:color w:val="00B050"/>
-          <w:sz w:val="24"/>
-          <w:szCs w:val="20"/>
-        </w:rPr>
-        <w:t>ε</w:t>
+          <w:bCs/>
+          <w:color w:val="FF0000"/>
+          <w:sz w:val="24"/>
+          <w:szCs w:val="20"/>
+        </w:rPr>
+        <w:t>{</w:t>
+      </w:r>
+      <w:r>
+        <w:rPr>
+          <w:rFonts w:ascii="JetBrainsMono NFM" w:hAnsi="JetBrainsMono NFM" w:cs="JetBrainsMono NFM"/>
+          <w:sz w:val="24"/>
+          <w:szCs w:val="20"/>
+        </w:rPr>
+        <w:t xml:space="preserve"> </w:t>
+      </w:r>
+      <w:r>
+        <w:rPr>
+          <w:rFonts w:ascii="JetBrainsMono NFM" w:hAnsi="JetBrainsMono NFM" w:cs="JetBrainsMono NFM"/>
+          <w:b/>
+          <w:color w:val="0000FF"/>
+          <w:sz w:val="24"/>
+          <w:szCs w:val="20"/>
+        </w:rPr>
+        <w:t>&lt;</w:t>
+      </w:r>
+      <w:r>
+        <w:rPr>
+          <w:rFonts w:ascii="JetBrainsMono NFM" w:hAnsi="JetBrainsMono NFM" w:cs="JetBrainsMono NFM"/>
+          <w:b/>
+          <w:color w:val="0000FF"/>
+          <w:sz w:val="24"/>
+          <w:szCs w:val="20"/>
+        </w:rPr>
+        <w:t>STATEMENT</w:t>
+      </w:r>
+      <w:r>
+        <w:rPr>
+          <w:rFonts w:ascii="JetBrainsMono NFM" w:hAnsi="JetBrainsMono NFM" w:cs="JetBrainsMono NFM"/>
+          <w:b/>
+          <w:color w:val="0000FF"/>
+          <w:sz w:val="24"/>
+          <w:szCs w:val="20"/>
+        </w:rPr>
+        <w:t>_LIST</w:t>
+      </w:r>
+      <w:r>
+        <w:rPr>
+          <w:rFonts w:ascii="JetBrainsMono NFM" w:hAnsi="JetBrainsMono NFM" w:cs="JetBrainsMono NFM"/>
+          <w:b/>
+          <w:color w:val="0000FF"/>
+          <w:sz w:val="24"/>
+          <w:szCs w:val="20"/>
+        </w:rPr>
+        <w:t>&gt;</w:t>
+      </w:r>
+      <w:r>
+        <w:rPr>
+          <w:rFonts w:ascii="JetBrainsMono NFM" w:hAnsi="JetBrainsMono NFM" w:cs="JetBrainsMono NFM"/>
+          <w:sz w:val="24"/>
+          <w:szCs w:val="20"/>
+        </w:rPr>
+        <w:t xml:space="preserve"> </w:t>
+      </w:r>
+      <w:r>
+        <w:rPr>
+          <w:rFonts w:ascii="JetBrainsMono NFM" w:hAnsi="JetBrainsMono NFM" w:cs="JetBrainsMono NFM"/>
+          <w:b/>
+          <w:bCs/>
+          <w:color w:val="FF0000"/>
+          <w:sz w:val="24"/>
+          <w:szCs w:val="20"/>
+        </w:rPr>
+        <w:t>}</w:t>
       </w:r>
     </w:p>
     <w:p>
@@ -12152,13 +12131,81 @@
           <w:sz w:val="24"/>
           <w:szCs w:val="20"/>
         </w:rPr>
+        <w:t>WHILE</w:t>
+      </w:r>
+      <w:r>
+        <w:rPr>
+          <w:rFonts w:ascii="JetBrainsMono NFM" w:hAnsi="JetBrainsMono NFM" w:cs="JetBrainsMono NFM"/>
+          <w:b/>
+          <w:color w:val="003DB8"/>
+          <w:sz w:val="24"/>
+          <w:szCs w:val="20"/>
+        </w:rPr>
+        <w:t>&gt;</w:t>
+      </w:r>
+      <w:r>
+        <w:rPr>
+          <w:rFonts w:ascii="JetBrainsMono NFM" w:hAnsi="JetBrainsMono NFM" w:cs="JetBrainsMono NFM"/>
+          <w:color w:val="003DB8"/>
+          <w:sz w:val="24"/>
+          <w:szCs w:val="20"/>
+        </w:rPr>
+        <w:t xml:space="preserve"> </w:t>
+      </w:r>
+      <w:r>
+        <w:rPr>
+          <w:rFonts w:ascii="JetBrainsMono NFM" w:hAnsi="JetBrainsMono NFM" w:cs="JetBrainsMono NFM"/>
+          <w:b/>
+          <w:color w:val="000000" w:themeColor="text1"/>
+          <w:sz w:val="24"/>
+          <w:szCs w:val="20"/>
+        </w:rPr>
+        <w:t>➜</w:t>
+      </w:r>
+      <w:r>
+        <w:rPr>
+          <w:rFonts w:ascii="JetBrainsMono NFM" w:hAnsi="JetBrainsMono NFM" w:cs="JetBrainsMono NFM"/>
+          <w:sz w:val="24"/>
+          <w:szCs w:val="20"/>
+        </w:rPr>
+        <w:t xml:space="preserve"> </w:t>
+      </w:r>
+      <w:r>
+        <w:rPr>
+          <w:rFonts w:ascii="JetBrainsMono NFM" w:hAnsi="JetBrainsMono NFM" w:cs="JetBrainsMono NFM"/>
+          <w:b/>
+          <w:bCs/>
+          <w:color w:val="FF0000"/>
+          <w:sz w:val="24"/>
+          <w:szCs w:val="20"/>
+        </w:rPr>
+        <w:t xml:space="preserve">while ( </w:t>
+      </w:r>
+      <w:r>
+        <w:rPr>
+          <w:rFonts w:ascii="JetBrainsMono NFM" w:hAnsi="JetBrainsMono NFM" w:cs="JetBrainsMono NFM"/>
+          <w:b/>
+          <w:color w:val="0000FF"/>
+          <w:sz w:val="24"/>
+          <w:szCs w:val="20"/>
+        </w:rPr>
+        <w:t>&lt;</w:t>
+      </w:r>
+      <w:r>
+        <w:rPr>
+          <w:rFonts w:ascii="JetBrainsMono NFM" w:hAnsi="JetBrainsMono NFM" w:cs="JetBrainsMono NFM"/>
+          <w:b/>
+          <w:color w:val="0000FF"/>
+          <w:sz w:val="24"/>
+          <w:szCs w:val="20"/>
+        </w:rPr>
         <w:t>EXPR</w:t>
       </w:r>
       <w:r>
         <w:rPr>
           <w:rFonts w:ascii="JetBrainsMono NFM" w:hAnsi="JetBrainsMono NFM" w:cs="JetBrainsMono NFM"/>
           <w:b/>
-          <w:color w:val="003DB8"/>
+          <w:color w:val="0000FF"/>
           <w:sz w:val="24"/>
           <w:szCs w:val="20"/>
         </w:rPr>
@@ -12167,29 +12214,21 @@
       <w:r>
         <w:rPr>
           <w:rFonts w:ascii="JetBrainsMono NFM" w:hAnsi="JetBrainsMono NFM" w:cs="JetBrainsMono NFM"/>
-          <w:color w:val="003DB8"/>
-          <w:sz w:val="24"/>
-          <w:szCs w:val="20"/>
-        </w:rPr>
-        <w:t xml:space="preserve"> </w:t>
-      </w:r>
-      <w:r>
-        <w:rPr>
-          <w:rFonts w:ascii="JetBrainsMono NFM" w:hAnsi="JetBrainsMono NFM" w:cs="JetBrainsMono NFM"/>
-          <w:b/>
-          <w:color w:val="000000" w:themeColor="text1"/>
-          <w:sz w:val="24"/>
-          <w:szCs w:val="20"/>
-        </w:rPr>
-        <w:t>➜</w:t>
-      </w:r>
-      <w:r>
-        <w:rPr>
-          <w:rFonts w:ascii="JetBrainsMono NFM" w:hAnsi="JetBrainsMono NFM" w:cs="JetBrainsMono NFM"/>
-          <w:sz w:val="24"/>
-          <w:szCs w:val="20"/>
-        </w:rPr>
-        <w:t xml:space="preserve"> </w:t>
+          <w:sz w:val="24"/>
+          <w:szCs w:val="20"/>
+        </w:rPr>
+        <w:t xml:space="preserve"> </w:t>
+      </w:r>
+      <w:r>
+        <w:rPr>
+          <w:rFonts w:ascii="JetBrainsMono NFM" w:hAnsi="JetBrainsMono NFM" w:cs="JetBrainsMono NFM"/>
+          <w:b/>
+          <w:bCs/>
+          <w:color w:val="FF0000"/>
+          <w:sz w:val="24"/>
+          <w:szCs w:val="20"/>
+        </w:rPr>
+        <w:t xml:space="preserve">) </w:t>
       </w:r>
       <w:r>
         <w:rPr>
@@ -12209,7 +12248,45 @@
           <w:sz w:val="24"/>
           <w:szCs w:val="20"/>
         </w:rPr>
-        <w:t>REL_EXPR</w:t>
+        <w:t>NULL_COND</w:t>
+      </w:r>
+      <w:r>
+        <w:rPr>
+          <w:rFonts w:ascii="JetBrainsMono NFM" w:hAnsi="JetBrainsMono NFM" w:cs="JetBrainsMono NFM"/>
+          <w:b/>
+          <w:color w:val="0000FF"/>
+          <w:sz w:val="24"/>
+          <w:szCs w:val="20"/>
+        </w:rPr>
+        <w:t>&gt;</w:t>
+      </w:r>
+      <w:r>
+        <w:rPr>
+          <w:rFonts w:ascii="JetBrainsMono NFM" w:hAnsi="JetBrainsMono NFM" w:cs="JetBrainsMono NFM"/>
+          <w:sz w:val="24"/>
+          <w:szCs w:val="20"/>
+        </w:rPr>
+        <w:t xml:space="preserve"> </w:t>
+      </w:r>
+      <w:r>
+        <w:rPr>
+          <w:rFonts w:ascii="JetBrainsMono NFM" w:hAnsi="JetBrainsMono NFM" w:cs="JetBrainsMono NFM"/>
+          <w:b/>
+          <w:color w:val="0000FF"/>
+          <w:sz w:val="24"/>
+          <w:szCs w:val="20"/>
+        </w:rPr>
+        <w:t>&lt;</w:t>
+      </w:r>
+      <w:r>
+        <w:rPr>
+          <w:rFonts w:ascii="JetBrainsMono NFM" w:hAnsi="JetBrainsMono NFM" w:cs="JetBrainsMono NFM"/>
+          <w:b/>
+          <w:color w:val="0000FF"/>
+          <w:sz w:val="24"/>
+          <w:szCs w:val="20"/>
+        </w:rPr>
+        <w:t>SEQUENCE</w:t>
       </w:r>
       <w:r>
         <w:rPr>
@@ -12256,7 +12333,7 @@
           <w:sz w:val="24"/>
           <w:szCs w:val="20"/>
         </w:rPr>
-        <w:t>REL_EXPR</w:t>
+        <w:t>RETURN</w:t>
       </w:r>
       <w:r>
         <w:rPr>
@@ -12299,6 +12376,25 @@
         <w:rPr>
           <w:rFonts w:ascii="JetBrainsMono NFM" w:hAnsi="JetBrainsMono NFM" w:cs="JetBrainsMono NFM"/>
           <w:b/>
+          <w:bCs/>
+          <w:color w:val="FF0000"/>
+          <w:sz w:val="24"/>
+          <w:szCs w:val="20"/>
+        </w:rPr>
+        <w:t>return</w:t>
+      </w:r>
+      <w:r>
+        <w:rPr>
+          <w:rFonts w:ascii="JetBrainsMono NFM" w:hAnsi="JetBrainsMono NFM" w:cs="JetBrainsMono NFM"/>
+          <w:sz w:val="24"/>
+          <w:szCs w:val="20"/>
+        </w:rPr>
+        <w:t xml:space="preserve"> </w:t>
+      </w:r>
+      <w:r>
+        <w:rPr>
+          <w:rFonts w:ascii="JetBrainsMono NFM" w:hAnsi="JetBrainsMono NFM" w:cs="JetBrainsMono NFM"/>
+          <w:b/>
           <w:color w:val="0000FF"/>
           <w:sz w:val="24"/>
           <w:szCs w:val="20"/>
@@ -12313,55 +12409,7 @@
           <w:sz w:val="24"/>
           <w:szCs w:val="20"/>
         </w:rPr>
-        <w:t>ADD_EXPR</w:t>
-      </w:r>
-      <w:r>
-        <w:rPr>
-          <w:rFonts w:ascii="JetBrainsMono NFM" w:hAnsi="JetBrainsMono NFM" w:cs="JetBrainsMono NFM"/>
-          <w:b/>
-          <w:color w:val="0000FF"/>
-          <w:sz w:val="24"/>
-          <w:szCs w:val="20"/>
-        </w:rPr>
-        <w:t>&gt;</w:t>
-      </w:r>
-      <w:r>
-        <w:rPr>
-          <w:rFonts w:ascii="JetBrainsMono NFM" w:hAnsi="JetBrainsMono NFM" w:cs="JetBrainsMono NFM"/>
-          <w:sz w:val="24"/>
-          <w:szCs w:val="20"/>
-        </w:rPr>
-        <w:t xml:space="preserve"> </w:t>
-      </w:r>
-      <w:r>
-        <w:rPr>
-          <w:rFonts w:ascii="JetBrainsMono NFM" w:hAnsi="JetBrainsMono NFM" w:cs="JetBrainsMono NFM"/>
-          <w:b/>
-          <w:color w:val="0000FF"/>
-          <w:sz w:val="24"/>
-          <w:szCs w:val="20"/>
-        </w:rPr>
-        <w:t>&lt;</w:t>
-      </w:r>
-      <w:r>
-        <w:rPr>
-          <w:rFonts w:ascii="JetBrainsMono NFM" w:hAnsi="JetBrainsMono NFM" w:cs="JetBrainsMono NFM"/>
-          <w:b/>
-          <w:color w:val="0000FF"/>
-          <w:sz w:val="24"/>
-          <w:szCs w:val="20"/>
-        </w:rPr>
-        <w:t>REL_</w:t>
-      </w:r>
-      <w:r>
-        <w:rPr>
-          <w:rFonts w:ascii="JetBrainsMono NFM" w:hAnsi="JetBrainsMono NFM" w:cs="JetBrainsMono NFM"/>
-          <w:b/>
-          <w:color w:val="0000FF"/>
-          <w:sz w:val="24"/>
-          <w:szCs w:val="20"/>
-        </w:rPr>
-        <w:t>EXPR_REST</w:t>
+        <w:t>RETURN_REST</w:t>
       </w:r>
       <w:r>
         <w:rPr>
@@ -12386,6 +12434,8 @@
         <w:contextualSpacing w:val="0"/>
         <w:rPr>
           <w:rFonts w:ascii="JetBrainsMono NFM" w:hAnsi="JetBrainsMono NFM" w:cs="JetBrainsMono NFM"/>
+          <w:b/>
+          <w:color w:val="0000FF"/>
           <w:sz w:val="24"/>
           <w:szCs w:val="20"/>
         </w:rPr>
@@ -12408,7 +12458,7 @@
           <w:sz w:val="24"/>
           <w:szCs w:val="20"/>
         </w:rPr>
-        <w:t>REL_EXPR_REST</w:t>
+        <w:t>RETURN_REST</w:t>
       </w:r>
       <w:r>
         <w:rPr>
@@ -12465,45 +12515,7 @@
           <w:sz w:val="24"/>
           <w:szCs w:val="20"/>
         </w:rPr>
-        <w:t>REL_OP</w:t>
-      </w:r>
-      <w:r>
-        <w:rPr>
-          <w:rFonts w:ascii="JetBrainsMono NFM" w:hAnsi="JetBrainsMono NFM" w:cs="JetBrainsMono NFM"/>
-          <w:b/>
-          <w:color w:val="0000FF"/>
-          <w:sz w:val="24"/>
-          <w:szCs w:val="20"/>
-        </w:rPr>
-        <w:t>&gt;</w:t>
-      </w:r>
-      <w:r>
-        <w:rPr>
-          <w:rFonts w:ascii="JetBrainsMono NFM" w:hAnsi="JetBrainsMono NFM" w:cs="JetBrainsMono NFM"/>
-          <w:sz w:val="24"/>
-          <w:szCs w:val="20"/>
-        </w:rPr>
-        <w:t xml:space="preserve"> </w:t>
-      </w:r>
-      <w:r>
-        <w:rPr>
-          <w:rFonts w:ascii="JetBrainsMono NFM" w:hAnsi="JetBrainsMono NFM" w:cs="JetBrainsMono NFM"/>
-          <w:b/>
-          <w:color w:val="0000FF"/>
-          <w:sz w:val="24"/>
-          <w:szCs w:val="20"/>
-        </w:rPr>
-        <w:t>&lt;</w:t>
-      </w:r>
-      <w:r>
-        <w:rPr>
-          <w:rFonts w:ascii="JetBrainsMono NFM" w:hAnsi="JetBrainsMono NFM" w:cs="JetBrainsMono NFM"/>
-          <w:b/>
-          <w:color w:val="0000FF"/>
-          <w:sz w:val="24"/>
-          <w:szCs w:val="20"/>
-        </w:rPr>
-        <w:t>ADD_EXPR</w:t>
+        <w:t>EXPR</w:t>
       </w:r>
       <w:r>
         <w:rPr>
@@ -12550,7 +12562,7 @@
           <w:sz w:val="24"/>
           <w:szCs w:val="20"/>
         </w:rPr>
-        <w:t>REL_EXPR_REST</w:t>
+        <w:t>RETURN_REST</w:t>
       </w:r>
       <w:r>
         <w:rPr>
@@ -12634,7 +12646,7 @@
           <w:sz w:val="24"/>
           <w:szCs w:val="20"/>
         </w:rPr>
-        <w:t>REL_OP</w:t>
+        <w:t>EXPR</w:t>
       </w:r>
       <w:r>
         <w:rPr>
@@ -12677,12 +12689,31 @@
         <w:rPr>
           <w:rFonts w:ascii="JetBrainsMono NFM" w:hAnsi="JetBrainsMono NFM" w:cs="JetBrainsMono NFM"/>
           <w:b/>
-          <w:bCs/>
-          <w:color w:val="FF0000"/>
-          <w:sz w:val="24"/>
-          <w:szCs w:val="20"/>
-        </w:rPr>
-        <w:t>==</w:t>
+          <w:color w:val="0000FF"/>
+          <w:sz w:val="24"/>
+          <w:szCs w:val="20"/>
+        </w:rPr>
+        <w:t>&lt;</w:t>
+      </w:r>
+      <w:r>
+        <w:rPr>
+          <w:rFonts w:ascii="JetBrainsMono NFM" w:hAnsi="JetBrainsMono NFM" w:cs="JetBrainsMono NFM"/>
+          <w:b/>
+          <w:color w:val="0000FF"/>
+          <w:sz w:val="24"/>
+          <w:szCs w:val="20"/>
+        </w:rPr>
+        <w:t>REL_EXPR</w:t>
+      </w:r>
+      <w:r>
+        <w:rPr>
+          <w:rFonts w:ascii="JetBrainsMono NFM" w:hAnsi="JetBrainsMono NFM" w:cs="JetBrainsMono NFM"/>
+          <w:b/>
+          <w:color w:val="0000FF"/>
+          <w:sz w:val="24"/>
+          <w:szCs w:val="20"/>
+        </w:rPr>
+        <w:t>&gt;</w:t>
       </w:r>
     </w:p>
     <w:p>
@@ -12719,7 +12750,7 @@
           <w:sz w:val="24"/>
           <w:szCs w:val="20"/>
         </w:rPr>
-        <w:t>REL_OP</w:t>
+        <w:t>REL_EXPR</w:t>
       </w:r>
       <w:r>
         <w:rPr>
@@ -12748,18 +12779,93 @@
           <w:sz w:val="24"/>
           <w:szCs w:val="20"/>
         </w:rPr>
-        <w:t xml:space="preserve">➜ </w:t>
-      </w:r>
-      <w:r>
-        <w:rPr>
-          <w:rFonts w:ascii="JetBrainsMono NFM" w:hAnsi="JetBrainsMono NFM" w:cs="JetBrainsMono NFM"/>
-          <w:b/>
-          <w:bCs/>
-          <w:color w:val="FF0000"/>
-          <w:sz w:val="24"/>
-          <w:szCs w:val="20"/>
-        </w:rPr>
-        <w:t>!=</w:t>
+        <w:t>➜</w:t>
+      </w:r>
+      <w:r>
+        <w:rPr>
+          <w:rFonts w:ascii="JetBrainsMono NFM" w:hAnsi="JetBrainsMono NFM" w:cs="JetBrainsMono NFM"/>
+          <w:sz w:val="24"/>
+          <w:szCs w:val="20"/>
+        </w:rPr>
+        <w:t xml:space="preserve"> </w:t>
+      </w:r>
+      <w:r>
+        <w:rPr>
+          <w:rFonts w:ascii="JetBrainsMono NFM" w:hAnsi="JetBrainsMono NFM" w:cs="JetBrainsMono NFM"/>
+          <w:b/>
+          <w:color w:val="0000FF"/>
+          <w:sz w:val="24"/>
+          <w:szCs w:val="20"/>
+        </w:rPr>
+        <w:t>&lt;</w:t>
+      </w:r>
+      <w:r>
+        <w:rPr>
+          <w:rFonts w:ascii="JetBrainsMono NFM" w:hAnsi="JetBrainsMono NFM" w:cs="JetBrainsMono NFM"/>
+          <w:b/>
+          <w:color w:val="0000FF"/>
+          <w:sz w:val="24"/>
+          <w:szCs w:val="20"/>
+        </w:rPr>
+        <w:t>ADD_EXPR</w:t>
+      </w:r>
+      <w:r>
+        <w:rPr>
+          <w:rFonts w:ascii="JetBrainsMono NFM" w:hAnsi="JetBrainsMono NFM" w:cs="JetBrainsMono NFM"/>
+          <w:b/>
+          <w:color w:val="0000FF"/>
+          <w:sz w:val="24"/>
+          <w:szCs w:val="20"/>
+        </w:rPr>
+        <w:t>&gt;</w:t>
+      </w:r>
+      <w:r>
+        <w:rPr>
+          <w:rFonts w:ascii="JetBrainsMono NFM" w:hAnsi="JetBrainsMono NFM" w:cs="JetBrainsMono NFM"/>
+          <w:sz w:val="24"/>
+          <w:szCs w:val="20"/>
+        </w:rPr>
+        <w:t xml:space="preserve"> </w:t>
+      </w:r>
+      <w:r>
+        <w:rPr>
+          <w:rFonts w:ascii="JetBrainsMono NFM" w:hAnsi="JetBrainsMono NFM" w:cs="JetBrainsMono NFM"/>
+          <w:b/>
+          <w:color w:val="0000FF"/>
+          <w:sz w:val="24"/>
+          <w:szCs w:val="20"/>
+        </w:rPr>
+        <w:t>&lt;</w:t>
+      </w:r>
+      <w:r>
+        <w:rPr>
+          <w:rFonts w:ascii="JetBrainsMono NFM" w:hAnsi="JetBrainsMono NFM" w:cs="JetBrainsMono NFM"/>
+          <w:b/>
+          <w:color w:val="0000FF"/>
+          <w:sz w:val="24"/>
+          <w:szCs w:val="20"/>
+        </w:rPr>
+        <w:t>REL_</w:t>
+      </w:r>
+      <w:r>
+        <w:rPr>
+          <w:rFonts w:ascii="JetBrainsMono NFM" w:hAnsi="JetBrainsMono NFM" w:cs="JetBrainsMono NFM"/>
+          <w:b/>
+          <w:color w:val="0000FF"/>
+          <w:sz w:val="24"/>
+          <w:szCs w:val="20"/>
+        </w:rPr>
+        <w:t>EXPR_REST</w:t>
+      </w:r>
+      <w:r>
+        <w:rPr>
+          <w:rFonts w:ascii="JetBrainsMono NFM" w:hAnsi="JetBrainsMono NFM" w:cs="JetBrainsMono NFM"/>
+          <w:b/>
+          <w:color w:val="0000FF"/>
+          <w:sz w:val="24"/>
+          <w:szCs w:val="20"/>
+        </w:rPr>
+        <w:t>&gt;</w:t>
       </w:r>
     </w:p>
     <w:p>
@@ -12774,8 +12880,6 @@
         <w:contextualSpacing w:val="0"/>
         <w:rPr>
           <w:rFonts w:ascii="JetBrainsMono NFM" w:hAnsi="JetBrainsMono NFM" w:cs="JetBrainsMono NFM"/>
-          <w:b/>
-          <w:color w:val="0000FF"/>
           <w:sz w:val="24"/>
           <w:szCs w:val="20"/>
         </w:rPr>
@@ -12798,13 +12902,70 @@
           <w:sz w:val="24"/>
           <w:szCs w:val="20"/>
         </w:rPr>
+        <w:t>REL_EXPR_REST</w:t>
+      </w:r>
+      <w:r>
+        <w:rPr>
+          <w:rFonts w:ascii="JetBrainsMono NFM" w:hAnsi="JetBrainsMono NFM" w:cs="JetBrainsMono NFM"/>
+          <w:b/>
+          <w:color w:val="003DB8"/>
+          <w:sz w:val="24"/>
+          <w:szCs w:val="20"/>
+        </w:rPr>
+        <w:t>&gt;</w:t>
+      </w:r>
+      <w:r>
+        <w:rPr>
+          <w:rFonts w:ascii="JetBrainsMono NFM" w:hAnsi="JetBrainsMono NFM" w:cs="JetBrainsMono NFM"/>
+          <w:color w:val="003DB8"/>
+          <w:sz w:val="24"/>
+          <w:szCs w:val="20"/>
+        </w:rPr>
+        <w:t xml:space="preserve"> </w:t>
+      </w:r>
+      <w:r>
+        <w:rPr>
+          <w:rFonts w:ascii="JetBrainsMono NFM" w:hAnsi="JetBrainsMono NFM" w:cs="JetBrainsMono NFM"/>
+          <w:b/>
+          <w:color w:val="000000" w:themeColor="text1"/>
+          <w:sz w:val="24"/>
+          <w:szCs w:val="20"/>
+        </w:rPr>
+        <w:t>➜</w:t>
+      </w:r>
+      <w:r>
+        <w:rPr>
+          <w:rFonts w:ascii="JetBrainsMono NFM" w:hAnsi="JetBrainsMono NFM" w:cs="JetBrainsMono NFM"/>
+          <w:sz w:val="24"/>
+          <w:szCs w:val="20"/>
+        </w:rPr>
+        <w:t xml:space="preserve"> </w:t>
+      </w:r>
+      <w:r>
+        <w:rPr>
+          <w:rFonts w:ascii="JetBrainsMono NFM" w:hAnsi="JetBrainsMono NFM" w:cs="JetBrainsMono NFM"/>
+          <w:b/>
+          <w:color w:val="0000FF"/>
+          <w:sz w:val="24"/>
+          <w:szCs w:val="20"/>
+        </w:rPr>
+        <w:t>&lt;</w:t>
+      </w:r>
+      <w:r>
+        <w:rPr>
+          <w:rFonts w:ascii="JetBrainsMono NFM" w:hAnsi="JetBrainsMono NFM" w:cs="JetBrainsMono NFM"/>
+          <w:b/>
+          <w:color w:val="0000FF"/>
+          <w:sz w:val="24"/>
+          <w:szCs w:val="20"/>
+        </w:rPr>
         <w:t>REL_OP</w:t>
       </w:r>
       <w:r>
         <w:rPr>
           <w:rFonts w:ascii="JetBrainsMono NFM" w:hAnsi="JetBrainsMono NFM" w:cs="JetBrainsMono NFM"/>
           <w:b/>
-          <w:color w:val="003DB8"/>
+          <w:color w:val="0000FF"/>
           <w:sz w:val="24"/>
           <w:szCs w:val="20"/>
         </w:rPr>
@@ -12813,40 +12974,40 @@
       <w:r>
         <w:rPr>
           <w:rFonts w:ascii="JetBrainsMono NFM" w:hAnsi="JetBrainsMono NFM" w:cs="JetBrainsMono NFM"/>
-          <w:color w:val="003DB8"/>
-          <w:sz w:val="24"/>
-          <w:szCs w:val="20"/>
-        </w:rPr>
-        <w:t xml:space="preserve"> </w:t>
-      </w:r>
-      <w:r>
-        <w:rPr>
-          <w:rFonts w:ascii="JetBrainsMono NFM" w:hAnsi="JetBrainsMono NFM" w:cs="JetBrainsMono NFM"/>
-          <w:b/>
-          <w:color w:val="000000" w:themeColor="text1"/>
-          <w:sz w:val="24"/>
-          <w:szCs w:val="20"/>
-        </w:rPr>
-        <w:t>➜</w:t>
-      </w:r>
-      <w:r>
-        <w:rPr>
-          <w:rFonts w:ascii="JetBrainsMono NFM" w:hAnsi="JetBrainsMono NFM" w:cs="JetBrainsMono NFM"/>
-          <w:sz w:val="24"/>
-          <w:szCs w:val="20"/>
-        </w:rPr>
-        <w:t xml:space="preserve"> </w:t>
-      </w:r>
-      <w:r>
-        <w:rPr>
-          <w:rFonts w:ascii="JetBrainsMono NFM" w:hAnsi="JetBrainsMono NFM" w:cs="JetBrainsMono NFM"/>
-          <w:b/>
-          <w:bCs/>
-          <w:color w:val="FF0000"/>
+          <w:sz w:val="24"/>
+          <w:szCs w:val="20"/>
+        </w:rPr>
+        <w:t xml:space="preserve"> </w:t>
+      </w:r>
+      <w:r>
+        <w:rPr>
+          <w:rFonts w:ascii="JetBrainsMono NFM" w:hAnsi="JetBrainsMono NFM" w:cs="JetBrainsMono NFM"/>
+          <w:b/>
+          <w:color w:val="0000FF"/>
           <w:sz w:val="24"/>
           <w:szCs w:val="20"/>
         </w:rPr>
         <w:t>&lt;</w:t>
+      </w:r>
+      <w:r>
+        <w:rPr>
+          <w:rFonts w:ascii="JetBrainsMono NFM" w:hAnsi="JetBrainsMono NFM" w:cs="JetBrainsMono NFM"/>
+          <w:b/>
+          <w:color w:val="0000FF"/>
+          <w:sz w:val="24"/>
+          <w:szCs w:val="20"/>
+        </w:rPr>
+        <w:t>ADD_EXPR</w:t>
+      </w:r>
+      <w:r>
+        <w:rPr>
+          <w:rFonts w:ascii="JetBrainsMono NFM" w:hAnsi="JetBrainsMono NFM" w:cs="JetBrainsMono NFM"/>
+          <w:b/>
+          <w:color w:val="0000FF"/>
+          <w:sz w:val="24"/>
+          <w:szCs w:val="20"/>
+        </w:rPr>
+        <w:t>&gt;</w:t>
       </w:r>
     </w:p>
     <w:p>
@@ -12883,7 +13044,7 @@
           <w:sz w:val="24"/>
           <w:szCs w:val="20"/>
         </w:rPr>
-        <w:t>REL_OP</w:t>
+        <w:t>REL_EXPR_REST</w:t>
       </w:r>
       <w:r>
         <w:rPr>
@@ -12926,12 +13087,11 @@
         <w:rPr>
           <w:rFonts w:ascii="JetBrainsMono NFM" w:hAnsi="JetBrainsMono NFM" w:cs="JetBrainsMono NFM"/>
           <w:b/>
-          <w:bCs/>
-          <w:color w:val="FF0000"/>
-          <w:sz w:val="24"/>
-          <w:szCs w:val="20"/>
-        </w:rPr>
-        <w:t>&gt;</w:t>
+          <w:color w:val="00B050"/>
+          <w:sz w:val="24"/>
+          <w:szCs w:val="20"/>
+        </w:rPr>
+        <w:t>ε</w:t>
       </w:r>
     </w:p>
     <w:p>
@@ -12946,8 +13106,6 @@
         <w:contextualSpacing w:val="0"/>
         <w:rPr>
           <w:rFonts w:ascii="JetBrainsMono NFM" w:hAnsi="JetBrainsMono NFM" w:cs="JetBrainsMono NFM"/>
-          <w:b/>
-          <w:color w:val="0000FF"/>
           <w:sz w:val="24"/>
           <w:szCs w:val="20"/>
         </w:rPr>
@@ -13018,7 +13176,7 @@
           <w:sz w:val="24"/>
           <w:szCs w:val="20"/>
         </w:rPr>
-        <w:t>&lt;=</w:t>
+        <w:t>==</w:t>
       </w:r>
     </w:p>
     <w:p>
@@ -13084,15 +13242,7 @@
           <w:sz w:val="24"/>
           <w:szCs w:val="20"/>
         </w:rPr>
-        <w:t>➜</w:t>
-      </w:r>
-      <w:r>
-        <w:rPr>
-          <w:rFonts w:ascii="JetBrainsMono NFM" w:hAnsi="JetBrainsMono NFM" w:cs="JetBrainsMono NFM"/>
-          <w:sz w:val="24"/>
-          <w:szCs w:val="20"/>
-        </w:rPr>
-        <w:t xml:space="preserve"> </w:t>
+        <w:t xml:space="preserve">➜ </w:t>
       </w:r>
       <w:r>
         <w:rPr>
@@ -13103,7 +13253,7 @@
           <w:sz w:val="24"/>
           <w:szCs w:val="20"/>
         </w:rPr>
-        <w:t>&gt;=</w:t>
+        <w:t>!=</w:t>
       </w:r>
     </w:p>
     <w:p>
@@ -13118,6 +13268,8 @@
         <w:contextualSpacing w:val="0"/>
         <w:rPr>
           <w:rFonts w:ascii="JetBrainsMono NFM" w:hAnsi="JetBrainsMono NFM" w:cs="JetBrainsMono NFM"/>
+          <w:b/>
+          <w:color w:val="0000FF"/>
           <w:sz w:val="24"/>
           <w:szCs w:val="20"/>
         </w:rPr>
@@ -13140,7 +13292,7 @@
           <w:sz w:val="24"/>
           <w:szCs w:val="20"/>
         </w:rPr>
-        <w:t>ADD_EXPR</w:t>
+        <w:t>REL_OP</w:t>
       </w:r>
       <w:r>
         <w:rPr>
@@ -13183,69 +13335,12 @@
         <w:rPr>
           <w:rFonts w:ascii="JetBrainsMono NFM" w:hAnsi="JetBrainsMono NFM" w:cs="JetBrainsMono NFM"/>
           <w:b/>
-          <w:color w:val="0000FF"/>
+          <w:bCs/>
+          <w:color w:val="FF0000"/>
           <w:sz w:val="24"/>
           <w:szCs w:val="20"/>
         </w:rPr>
         <w:t>&lt;</w:t>
-      </w:r>
-      <w:r>
-        <w:rPr>
-          <w:rFonts w:ascii="JetBrainsMono NFM" w:hAnsi="JetBrainsMono NFM" w:cs="JetBrainsMono NFM"/>
-          <w:b/>
-          <w:color w:val="0000FF"/>
-          <w:sz w:val="24"/>
-          <w:szCs w:val="20"/>
-        </w:rPr>
-        <w:t>MULTI_EXPR</w:t>
-      </w:r>
-      <w:r>
-        <w:rPr>
-          <w:rFonts w:ascii="JetBrainsMono NFM" w:hAnsi="JetBrainsMono NFM" w:cs="JetBrainsMono NFM"/>
-          <w:b/>
-          <w:color w:val="0000FF"/>
-          <w:sz w:val="24"/>
-          <w:szCs w:val="20"/>
-        </w:rPr>
-        <w:t>&gt;</w:t>
-      </w:r>
-      <w:r>
-        <w:rPr>
-          <w:rFonts w:ascii="JetBrainsMono NFM" w:hAnsi="JetBrainsMono NFM" w:cs="JetBrainsMono NFM"/>
-          <w:sz w:val="24"/>
-          <w:szCs w:val="20"/>
-        </w:rPr>
-        <w:t xml:space="preserve"> </w:t>
-      </w:r>
-      <w:r>
-        <w:rPr>
-          <w:rFonts w:ascii="JetBrainsMono NFM" w:hAnsi="JetBrainsMono NFM" w:cs="JetBrainsMono NFM"/>
-          <w:b/>
-          <w:color w:val="0000FF"/>
-          <w:sz w:val="24"/>
-          <w:szCs w:val="20"/>
-        </w:rPr>
-        <w:t>&lt;</w:t>
-      </w:r>
-      <w:r>
-        <w:rPr>
-          <w:rFonts w:ascii="JetBrainsMono NFM" w:hAnsi="JetBrainsMono NFM" w:cs="JetBrainsMono NFM"/>
-          <w:b/>
-          <w:color w:val="0000FF"/>
-          <w:sz w:val="24"/>
-          <w:szCs w:val="20"/>
-        </w:rPr>
-        <w:t>ADD_EXPR_REST</w:t>
-      </w:r>
-      <w:r>
-        <w:rPr>
-          <w:rFonts w:ascii="JetBrainsMono NFM" w:hAnsi="JetBrainsMono NFM" w:cs="JetBrainsMono NFM"/>
-          <w:b/>
-          <w:color w:val="0000FF"/>
-          <w:sz w:val="24"/>
-          <w:szCs w:val="20"/>
-        </w:rPr>
-        <w:t>&gt;</w:t>
       </w:r>
     </w:p>
     <w:p>
@@ -13282,7 +13377,7 @@
           <w:sz w:val="24"/>
           <w:szCs w:val="20"/>
         </w:rPr>
-        <w:t>ADD_EXPR_REST</w:t>
+        <w:t>REL_OP</w:t>
       </w:r>
       <w:r>
         <w:rPr>
@@ -13325,103 +13420,8 @@
         <w:rPr>
           <w:rFonts w:ascii="JetBrainsMono NFM" w:hAnsi="JetBrainsMono NFM" w:cs="JetBrainsMono NFM"/>
           <w:b/>
-          <w:color w:val="0000FF"/>
-          <w:sz w:val="24"/>
-          <w:szCs w:val="20"/>
-        </w:rPr>
-        <w:t>&lt;</w:t>
-      </w:r>
-      <w:r>
-        <w:rPr>
-          <w:rFonts w:ascii="JetBrainsMono NFM" w:hAnsi="JetBrainsMono NFM" w:cs="JetBrainsMono NFM"/>
-          <w:b/>
-          <w:color w:val="0000FF"/>
-          <w:sz w:val="24"/>
-          <w:szCs w:val="20"/>
-        </w:rPr>
-        <w:t>ADD_OP</w:t>
-      </w:r>
-      <w:r>
-        <w:rPr>
-          <w:rFonts w:ascii="JetBrainsMono NFM" w:hAnsi="JetBrainsMono NFM" w:cs="JetBrainsMono NFM"/>
-          <w:b/>
-          <w:color w:val="0000FF"/>
-          <w:sz w:val="24"/>
-          <w:szCs w:val="20"/>
-        </w:rPr>
-        <w:t>&gt;</w:t>
-      </w:r>
-      <w:r>
-        <w:rPr>
-          <w:rFonts w:ascii="JetBrainsMono NFM" w:hAnsi="JetBrainsMono NFM" w:cs="JetBrainsMono NFM"/>
-          <w:sz w:val="24"/>
-          <w:szCs w:val="20"/>
-        </w:rPr>
-        <w:t xml:space="preserve"> </w:t>
-      </w:r>
-      <w:r>
-        <w:rPr>
-          <w:rFonts w:ascii="JetBrainsMono NFM" w:hAnsi="JetBrainsMono NFM" w:cs="JetBrainsMono NFM"/>
-          <w:b/>
-          <w:color w:val="0000FF"/>
-          <w:sz w:val="24"/>
-          <w:szCs w:val="20"/>
-        </w:rPr>
-        <w:t>&lt;</w:t>
-      </w:r>
-      <w:r>
-        <w:rPr>
-          <w:rFonts w:ascii="JetBrainsMono NFM" w:hAnsi="JetBrainsMono NFM" w:cs="JetBrainsMono NFM"/>
-          <w:b/>
-          <w:color w:val="0000FF"/>
-          <w:sz w:val="24"/>
-          <w:szCs w:val="20"/>
-        </w:rPr>
-        <w:t>MULTI_EXPR</w:t>
-      </w:r>
-      <w:r>
-        <w:rPr>
-          <w:rFonts w:ascii="JetBrainsMono NFM" w:hAnsi="JetBrainsMono NFM" w:cs="JetBrainsMono NFM"/>
-          <w:b/>
-          <w:color w:val="0000FF"/>
-          <w:sz w:val="24"/>
-          <w:szCs w:val="20"/>
-        </w:rPr>
-        <w:t>&gt;</w:t>
-      </w:r>
-      <w:r>
-        <w:rPr>
-          <w:rFonts w:ascii="JetBrainsMono NFM" w:hAnsi="JetBrainsMono NFM" w:cs="JetBrainsMono NFM"/>
-          <w:sz w:val="24"/>
-          <w:szCs w:val="20"/>
-        </w:rPr>
-        <w:t xml:space="preserve"> </w:t>
-      </w:r>
-      <w:r>
-        <w:rPr>
-          <w:rFonts w:ascii="JetBrainsMono NFM" w:hAnsi="JetBrainsMono NFM" w:cs="JetBrainsMono NFM"/>
-          <w:b/>
-          <w:color w:val="0000FF"/>
-          <w:sz w:val="24"/>
-          <w:szCs w:val="20"/>
-        </w:rPr>
-        <w:t>&lt;</w:t>
-      </w:r>
-      <w:r>
-        <w:rPr>
-          <w:rFonts w:ascii="JetBrainsMono NFM" w:hAnsi="JetBrainsMono NFM" w:cs="JetBrainsMono NFM"/>
-          <w:b/>
-          <w:color w:val="0000FF"/>
-          <w:sz w:val="24"/>
-          <w:szCs w:val="20"/>
-        </w:rPr>
-        <w:t>ADD_EXPR_REST</w:t>
-      </w:r>
-      <w:r>
-        <w:rPr>
-          <w:rFonts w:ascii="JetBrainsMono NFM" w:hAnsi="JetBrainsMono NFM" w:cs="JetBrainsMono NFM"/>
-          <w:b/>
-          <w:color w:val="0000FF"/>
+          <w:bCs/>
+          <w:color w:val="FF0000"/>
           <w:sz w:val="24"/>
           <w:szCs w:val="20"/>
         </w:rPr>
@@ -13440,6 +13440,8 @@
         <w:contextualSpacing w:val="0"/>
         <w:rPr>
           <w:rFonts w:ascii="JetBrainsMono NFM" w:hAnsi="JetBrainsMono NFM" w:cs="JetBrainsMono NFM"/>
+          <w:b/>
+          <w:color w:val="0000FF"/>
           <w:sz w:val="24"/>
           <w:szCs w:val="20"/>
         </w:rPr>
@@ -13462,7 +13464,7 @@
           <w:sz w:val="24"/>
           <w:szCs w:val="20"/>
         </w:rPr>
-        <w:t>ADD_EXPR_REST</w:t>
+        <w:t>REL_OP</w:t>
       </w:r>
       <w:r>
         <w:rPr>
@@ -13505,11 +13507,12 @@
         <w:rPr>
           <w:rFonts w:ascii="JetBrainsMono NFM" w:hAnsi="JetBrainsMono NFM" w:cs="JetBrainsMono NFM"/>
           <w:b/>
-          <w:color w:val="00B050"/>
-          <w:sz w:val="24"/>
-          <w:szCs w:val="20"/>
-        </w:rPr>
-        <w:t>ε</w:t>
+          <w:bCs/>
+          <w:color w:val="FF0000"/>
+          <w:sz w:val="24"/>
+          <w:szCs w:val="20"/>
+        </w:rPr>
+        <w:t>&lt;=</w:t>
       </w:r>
     </w:p>
     <w:p>
@@ -13546,7 +13549,7 @@
           <w:sz w:val="24"/>
           <w:szCs w:val="20"/>
         </w:rPr>
-        <w:t>ADD_OP</w:t>
+        <w:t>REL_OP</w:t>
       </w:r>
       <w:r>
         <w:rPr>
@@ -13561,6 +13564,7 @@
       <w:r>
         <w:rPr>
           <w:rFonts w:ascii="JetBrainsMono NFM" w:hAnsi="JetBrainsMono NFM" w:cs="JetBrainsMono NFM"/>
+          <w:color w:val="003DB8"/>
           <w:sz w:val="24"/>
           <w:szCs w:val="20"/>
         </w:rPr>
@@ -13593,7 +13597,7 @@
           <w:sz w:val="24"/>
           <w:szCs w:val="20"/>
         </w:rPr>
-        <w:t>+</w:t>
+        <w:t>&gt;=</w:t>
       </w:r>
     </w:p>
     <w:p>
@@ -13630,7 +13634,7 @@
           <w:sz w:val="24"/>
           <w:szCs w:val="20"/>
         </w:rPr>
-        <w:t>ADD_OP</w:t>
+        <w:t>ADD_EXPR</w:t>
       </w:r>
       <w:r>
         <w:rPr>
@@ -13673,12 +13677,69 @@
         <w:rPr>
           <w:rFonts w:ascii="JetBrainsMono NFM" w:hAnsi="JetBrainsMono NFM" w:cs="JetBrainsMono NFM"/>
           <w:b/>
-          <w:bCs/>
-          <w:color w:val="FF0000"/>
-          <w:sz w:val="24"/>
-          <w:szCs w:val="20"/>
-        </w:rPr>
-        <w:t>–</w:t>
+          <w:color w:val="0000FF"/>
+          <w:sz w:val="24"/>
+          <w:szCs w:val="20"/>
+        </w:rPr>
+        <w:t>&lt;</w:t>
+      </w:r>
+      <w:r>
+        <w:rPr>
+          <w:rFonts w:ascii="JetBrainsMono NFM" w:hAnsi="JetBrainsMono NFM" w:cs="JetBrainsMono NFM"/>
+          <w:b/>
+          <w:color w:val="0000FF"/>
+          <w:sz w:val="24"/>
+          <w:szCs w:val="20"/>
+        </w:rPr>
+        <w:t>MULTI_EXPR</w:t>
+      </w:r>
+      <w:r>
+        <w:rPr>
+          <w:rFonts w:ascii="JetBrainsMono NFM" w:hAnsi="JetBrainsMono NFM" w:cs="JetBrainsMono NFM"/>
+          <w:b/>
+          <w:color w:val="0000FF"/>
+          <w:sz w:val="24"/>
+          <w:szCs w:val="20"/>
+        </w:rPr>
+        <w:t>&gt;</w:t>
+      </w:r>
+      <w:r>
+        <w:rPr>
+          <w:rFonts w:ascii="JetBrainsMono NFM" w:hAnsi="JetBrainsMono NFM" w:cs="JetBrainsMono NFM"/>
+          <w:sz w:val="24"/>
+          <w:szCs w:val="20"/>
+        </w:rPr>
+        <w:t xml:space="preserve"> </w:t>
+      </w:r>
+      <w:r>
+        <w:rPr>
+          <w:rFonts w:ascii="JetBrainsMono NFM" w:hAnsi="JetBrainsMono NFM" w:cs="JetBrainsMono NFM"/>
+          <w:b/>
+          <w:color w:val="0000FF"/>
+          <w:sz w:val="24"/>
+          <w:szCs w:val="20"/>
+        </w:rPr>
+        <w:t>&lt;</w:t>
+      </w:r>
+      <w:r>
+        <w:rPr>
+          <w:rFonts w:ascii="JetBrainsMono NFM" w:hAnsi="JetBrainsMono NFM" w:cs="JetBrainsMono NFM"/>
+          <w:b/>
+          <w:color w:val="0000FF"/>
+          <w:sz w:val="24"/>
+          <w:szCs w:val="20"/>
+        </w:rPr>
+        <w:t>ADD_EXPR_REST</w:t>
+      </w:r>
+      <w:r>
+        <w:rPr>
+          <w:rFonts w:ascii="JetBrainsMono NFM" w:hAnsi="JetBrainsMono NFM" w:cs="JetBrainsMono NFM"/>
+          <w:b/>
+          <w:color w:val="0000FF"/>
+          <w:sz w:val="24"/>
+          <w:szCs w:val="20"/>
+        </w:rPr>
+        <w:t>&gt;</w:t>
       </w:r>
     </w:p>
     <w:p>
@@ -13715,13 +13776,108 @@
           <w:sz w:val="24"/>
           <w:szCs w:val="20"/>
         </w:rPr>
+        <w:t>ADD_EXPR_REST</w:t>
+      </w:r>
+      <w:r>
+        <w:rPr>
+          <w:rFonts w:ascii="JetBrainsMono NFM" w:hAnsi="JetBrainsMono NFM" w:cs="JetBrainsMono NFM"/>
+          <w:b/>
+          <w:color w:val="003DB8"/>
+          <w:sz w:val="24"/>
+          <w:szCs w:val="20"/>
+        </w:rPr>
+        <w:t>&gt;</w:t>
+      </w:r>
+      <w:r>
+        <w:rPr>
+          <w:rFonts w:ascii="JetBrainsMono NFM" w:hAnsi="JetBrainsMono NFM" w:cs="JetBrainsMono NFM"/>
+          <w:color w:val="003DB8"/>
+          <w:sz w:val="24"/>
+          <w:szCs w:val="20"/>
+        </w:rPr>
+        <w:t xml:space="preserve"> </w:t>
+      </w:r>
+      <w:r>
+        <w:rPr>
+          <w:rFonts w:ascii="JetBrainsMono NFM" w:hAnsi="JetBrainsMono NFM" w:cs="JetBrainsMono NFM"/>
+          <w:b/>
+          <w:color w:val="000000" w:themeColor="text1"/>
+          <w:sz w:val="24"/>
+          <w:szCs w:val="20"/>
+        </w:rPr>
+        <w:t>➜</w:t>
+      </w:r>
+      <w:r>
+        <w:rPr>
+          <w:rFonts w:ascii="JetBrainsMono NFM" w:hAnsi="JetBrainsMono NFM" w:cs="JetBrainsMono NFM"/>
+          <w:sz w:val="24"/>
+          <w:szCs w:val="20"/>
+        </w:rPr>
+        <w:t xml:space="preserve"> </w:t>
+      </w:r>
+      <w:r>
+        <w:rPr>
+          <w:rFonts w:ascii="JetBrainsMono NFM" w:hAnsi="JetBrainsMono NFM" w:cs="JetBrainsMono NFM"/>
+          <w:b/>
+          <w:color w:val="0000FF"/>
+          <w:sz w:val="24"/>
+          <w:szCs w:val="20"/>
+        </w:rPr>
+        <w:t>&lt;</w:t>
+      </w:r>
+      <w:r>
+        <w:rPr>
+          <w:rFonts w:ascii="JetBrainsMono NFM" w:hAnsi="JetBrainsMono NFM" w:cs="JetBrainsMono NFM"/>
+          <w:b/>
+          <w:color w:val="0000FF"/>
+          <w:sz w:val="24"/>
+          <w:szCs w:val="20"/>
+        </w:rPr>
+        <w:t>ADD_OP</w:t>
+      </w:r>
+      <w:r>
+        <w:rPr>
+          <w:rFonts w:ascii="JetBrainsMono NFM" w:hAnsi="JetBrainsMono NFM" w:cs="JetBrainsMono NFM"/>
+          <w:b/>
+          <w:color w:val="0000FF"/>
+          <w:sz w:val="24"/>
+          <w:szCs w:val="20"/>
+        </w:rPr>
+        <w:t>&gt;</w:t>
+      </w:r>
+      <w:r>
+        <w:rPr>
+          <w:rFonts w:ascii="JetBrainsMono NFM" w:hAnsi="JetBrainsMono NFM" w:cs="JetBrainsMono NFM"/>
+          <w:sz w:val="24"/>
+          <w:szCs w:val="20"/>
+        </w:rPr>
+        <w:t xml:space="preserve"> </w:t>
+      </w:r>
+      <w:r>
+        <w:rPr>
+          <w:rFonts w:ascii="JetBrainsMono NFM" w:hAnsi="JetBrainsMono NFM" w:cs="JetBrainsMono NFM"/>
+          <w:b/>
+          <w:color w:val="0000FF"/>
+          <w:sz w:val="24"/>
+          <w:szCs w:val="20"/>
+        </w:rPr>
+        <w:t>&lt;</w:t>
+      </w:r>
+      <w:r>
+        <w:rPr>
+          <w:rFonts w:ascii="JetBrainsMono NFM" w:hAnsi="JetBrainsMono NFM" w:cs="JetBrainsMono NFM"/>
+          <w:b/>
+          <w:color w:val="0000FF"/>
+          <w:sz w:val="24"/>
+          <w:szCs w:val="20"/>
+        </w:rPr>
         <w:t>MULTI_EXPR</w:t>
       </w:r>
       <w:r>
         <w:rPr>
           <w:rFonts w:ascii="JetBrainsMono NFM" w:hAnsi="JetBrainsMono NFM" w:cs="JetBrainsMono NFM"/>
           <w:b/>
-          <w:color w:val="003DB8"/>
+          <w:color w:val="0000FF"/>
           <w:sz w:val="24"/>
           <w:szCs w:val="20"/>
         </w:rPr>
@@ -13730,25 +13886,6 @@
       <w:r>
         <w:rPr>
           <w:rFonts w:ascii="JetBrainsMono NFM" w:hAnsi="JetBrainsMono NFM" w:cs="JetBrainsMono NFM"/>
-          <w:color w:val="003DB8"/>
-          <w:sz w:val="24"/>
-          <w:szCs w:val="20"/>
-        </w:rPr>
-        <w:t xml:space="preserve"> </w:t>
-      </w:r>
-      <w:r>
-        <w:rPr>
-          <w:rFonts w:ascii="JetBrainsMono NFM" w:hAnsi="JetBrainsMono NFM" w:cs="JetBrainsMono NFM"/>
-          <w:b/>
-          <w:color w:val="000000" w:themeColor="text1"/>
-          <w:sz w:val="24"/>
-          <w:szCs w:val="20"/>
-        </w:rPr>
-        <w:t>➜</w:t>
-      </w:r>
-      <w:r>
-        <w:rPr>
-          <w:rFonts w:ascii="JetBrainsMono NFM" w:hAnsi="JetBrainsMono NFM" w:cs="JetBrainsMono NFM"/>
           <w:sz w:val="24"/>
           <w:szCs w:val="20"/>
         </w:rPr>
@@ -13772,45 +13909,7 @@
           <w:sz w:val="24"/>
           <w:szCs w:val="20"/>
         </w:rPr>
-        <w:t>TERM</w:t>
-      </w:r>
-      <w:r>
-        <w:rPr>
-          <w:rFonts w:ascii="JetBrainsMono NFM" w:hAnsi="JetBrainsMono NFM" w:cs="JetBrainsMono NFM"/>
-          <w:b/>
-          <w:color w:val="0000FF"/>
-          <w:sz w:val="24"/>
-          <w:szCs w:val="20"/>
-        </w:rPr>
-        <w:t>&gt;</w:t>
-      </w:r>
-      <w:r>
-        <w:rPr>
-          <w:rFonts w:ascii="JetBrainsMono NFM" w:hAnsi="JetBrainsMono NFM" w:cs="JetBrainsMono NFM"/>
-          <w:sz w:val="24"/>
-          <w:szCs w:val="20"/>
-        </w:rPr>
-        <w:t xml:space="preserve"> </w:t>
-      </w:r>
-      <w:r>
-        <w:rPr>
-          <w:rFonts w:ascii="JetBrainsMono NFM" w:hAnsi="JetBrainsMono NFM" w:cs="JetBrainsMono NFM"/>
-          <w:b/>
-          <w:color w:val="0000FF"/>
-          <w:sz w:val="24"/>
-          <w:szCs w:val="20"/>
-        </w:rPr>
-        <w:t>&lt;</w:t>
-      </w:r>
-      <w:r>
-        <w:rPr>
-          <w:rFonts w:ascii="JetBrainsMono NFM" w:hAnsi="JetBrainsMono NFM" w:cs="JetBrainsMono NFM"/>
-          <w:b/>
-          <w:color w:val="0000FF"/>
-          <w:sz w:val="24"/>
-          <w:szCs w:val="20"/>
-        </w:rPr>
-        <w:t>MULTI_EXPR_REST</w:t>
+        <w:t>ADD_EXPR_REST</w:t>
       </w:r>
       <w:r>
         <w:rPr>
@@ -13857,7 +13956,7 @@
           <w:sz w:val="24"/>
           <w:szCs w:val="20"/>
         </w:rPr>
-        <w:t>MULTI_EXPR_REST</w:t>
+        <w:t>ADD_EXPR_REST</w:t>
       </w:r>
       <w:r>
         <w:rPr>
@@ -13900,107 +13999,11 @@
         <w:rPr>
           <w:rFonts w:ascii="JetBrainsMono NFM" w:hAnsi="JetBrainsMono NFM" w:cs="JetBrainsMono NFM"/>
           <w:b/>
-          <w:color w:val="0000FF"/>
-          <w:sz w:val="24"/>
-          <w:szCs w:val="20"/>
-        </w:rPr>
-        <w:t>&lt;</w:t>
-      </w:r>
-      <w:r>
-        <w:rPr>
-          <w:rFonts w:ascii="JetBrainsMono NFM" w:hAnsi="JetBrainsMono NFM" w:cs="JetBrainsMono NFM"/>
-          <w:b/>
-          <w:color w:val="0000FF"/>
-          <w:sz w:val="24"/>
-          <w:szCs w:val="20"/>
-        </w:rPr>
-        <w:t>MULTI_OP</w:t>
-      </w:r>
-      <w:r>
-        <w:rPr>
-          <w:rFonts w:ascii="JetBrainsMono NFM" w:hAnsi="JetBrainsMono NFM" w:cs="JetBrainsMono NFM"/>
-          <w:b/>
-          <w:color w:val="0000FF"/>
-          <w:sz w:val="24"/>
-          <w:szCs w:val="20"/>
-        </w:rPr>
-        <w:t>&gt;</w:t>
-      </w:r>
-      <w:r>
-        <w:rPr>
-          <w:rFonts w:ascii="JetBrainsMono NFM" w:hAnsi="JetBrainsMono NFM" w:cs="JetBrainsMono NFM"/>
-          <w:sz w:val="24"/>
-          <w:szCs w:val="20"/>
-        </w:rPr>
-        <w:t xml:space="preserve"> </w:t>
-      </w:r>
-      <w:r>
-        <w:rPr>
-          <w:rFonts w:ascii="JetBrainsMono NFM" w:hAnsi="JetBrainsMono NFM" w:cs="JetBrainsMono NFM"/>
-          <w:b/>
-          <w:color w:val="0000FF"/>
-          <w:sz w:val="24"/>
-          <w:szCs w:val="20"/>
-        </w:rPr>
-        <w:t>&lt;</w:t>
-      </w:r>
-      <w:r>
-        <w:rPr>
-          <w:rFonts w:ascii="JetBrainsMono NFM" w:hAnsi="JetBrainsMono NFM" w:cs="JetBrainsMono NFM"/>
-          <w:b/>
-          <w:color w:val="0000FF"/>
-          <w:sz w:val="24"/>
-          <w:szCs w:val="20"/>
-        </w:rPr>
-        <w:t>TERM</w:t>
-      </w:r>
-      <w:r>
-        <w:rPr>
-          <w:rFonts w:ascii="JetBrainsMono NFM" w:hAnsi="JetBrainsMono NFM" w:cs="JetBrainsMono NFM"/>
-          <w:b/>
-          <w:color w:val="0000FF"/>
-          <w:sz w:val="24"/>
-          <w:szCs w:val="20"/>
-        </w:rPr>
-        <w:t>&gt;</w:t>
-      </w:r>
-      <w:r>
-        <w:rPr>
-          <w:rFonts w:ascii="JetBrainsMono NFM" w:hAnsi="JetBrainsMono NFM" w:cs="JetBrainsMono NFM"/>
-          <w:sz w:val="24"/>
-          <w:szCs w:val="20"/>
-        </w:rPr>
-        <w:t xml:space="preserve"> </w:t>
-      </w:r>
-      <w:r>
-        <w:rPr>
-          <w:rFonts w:ascii="JetBrainsMono NFM" w:hAnsi="JetBrainsMono NFM" w:cs="JetBrainsMono NFM"/>
-          <w:b/>
-          <w:color w:val="0000FF"/>
-          <w:sz w:val="24"/>
-          <w:szCs w:val="20"/>
-        </w:rPr>
-        <w:t>&lt;</w:t>
-      </w:r>
-      <w:r>
-        <w:rPr>
-          <w:rFonts w:ascii="JetBrainsMono NFM" w:hAnsi="JetBrainsMono NFM" w:cs="JetBrainsMono NFM"/>
-          <w:b/>
-          <w:color w:val="0000FF"/>
-          <w:sz w:val="24"/>
-          <w:szCs w:val="20"/>
-        </w:rPr>
-        <w:t>MULTI_EXPR_REST</w:t>
-      </w:r>
-      <w:r>
-        <w:rPr>
-          <w:rFonts w:ascii="JetBrainsMono NFM" w:hAnsi="JetBrainsMono NFM" w:cs="JetBrainsMono NFM"/>
-          <w:b/>
-          <w:color w:val="0000FF"/>
-          <w:sz w:val="24"/>
-          <w:szCs w:val="20"/>
-        </w:rPr>
-        <w:t>&gt;</w:t>
+          <w:color w:val="00B050"/>
+          <w:sz w:val="24"/>
+          <w:szCs w:val="20"/>
+        </w:rPr>
+        <w:t>ε</w:t>
       </w:r>
     </w:p>
     <w:p>
@@ -14037,7 +14040,7 @@
           <w:sz w:val="24"/>
           <w:szCs w:val="20"/>
         </w:rPr>
-        <w:t>MULTI_EXPR_REST</w:t>
+        <w:t>ADD_OP</w:t>
       </w:r>
       <w:r>
         <w:rPr>
@@ -14052,7 +14055,6 @@
       <w:r>
         <w:rPr>
           <w:rFonts w:ascii="JetBrainsMono NFM" w:hAnsi="JetBrainsMono NFM" w:cs="JetBrainsMono NFM"/>
-          <w:color w:val="003DB8"/>
           <w:sz w:val="24"/>
           <w:szCs w:val="20"/>
         </w:rPr>
@@ -14080,11 +14082,12 @@
         <w:rPr>
           <w:rFonts w:ascii="JetBrainsMono NFM" w:hAnsi="JetBrainsMono NFM" w:cs="JetBrainsMono NFM"/>
           <w:b/>
-          <w:color w:val="00B050"/>
-          <w:sz w:val="24"/>
-          <w:szCs w:val="20"/>
-        </w:rPr>
-        <w:t>ε</w:t>
+          <w:bCs/>
+          <w:color w:val="FF0000"/>
+          <w:sz w:val="24"/>
+          <w:szCs w:val="20"/>
+        </w:rPr>
+        <w:t>+</w:t>
       </w:r>
     </w:p>
     <w:p>
@@ -14121,7 +14124,7 @@
           <w:sz w:val="24"/>
           <w:szCs w:val="20"/>
         </w:rPr>
-        <w:t>MULTI_OP</w:t>
+        <w:t>ADD_OP</w:t>
       </w:r>
       <w:r>
         <w:rPr>
@@ -14169,7 +14172,7 @@
           <w:sz w:val="24"/>
           <w:szCs w:val="20"/>
         </w:rPr>
-        <w:t>*</w:t>
+        <w:t>–</w:t>
       </w:r>
     </w:p>
     <w:p>
@@ -14206,7 +14209,7 @@
           <w:sz w:val="24"/>
           <w:szCs w:val="20"/>
         </w:rPr>
-        <w:t>MULTI_OP</w:t>
+        <w:t>MULTI_EXPR</w:t>
       </w:r>
       <w:r>
         <w:rPr>
@@ -14249,12 +14252,69 @@
         <w:rPr>
           <w:rFonts w:ascii="JetBrainsMono NFM" w:hAnsi="JetBrainsMono NFM" w:cs="JetBrainsMono NFM"/>
           <w:b/>
-          <w:bCs/>
-          <w:color w:val="FF0000"/>
-          <w:sz w:val="24"/>
-          <w:szCs w:val="20"/>
-        </w:rPr>
-        <w:t>/</w:t>
+          <w:color w:val="0000FF"/>
+          <w:sz w:val="24"/>
+          <w:szCs w:val="20"/>
+        </w:rPr>
+        <w:t>&lt;</w:t>
+      </w:r>
+      <w:r>
+        <w:rPr>
+          <w:rFonts w:ascii="JetBrainsMono NFM" w:hAnsi="JetBrainsMono NFM" w:cs="JetBrainsMono NFM"/>
+          <w:b/>
+          <w:color w:val="0000FF"/>
+          <w:sz w:val="24"/>
+          <w:szCs w:val="20"/>
+        </w:rPr>
+        <w:t>TERM</w:t>
+      </w:r>
+      <w:r>
+        <w:rPr>
+          <w:rFonts w:ascii="JetBrainsMono NFM" w:hAnsi="JetBrainsMono NFM" w:cs="JetBrainsMono NFM"/>
+          <w:b/>
+          <w:color w:val="0000FF"/>
+          <w:sz w:val="24"/>
+          <w:szCs w:val="20"/>
+        </w:rPr>
+        <w:t>&gt;</w:t>
+      </w:r>
+      <w:r>
+        <w:rPr>
+          <w:rFonts w:ascii="JetBrainsMono NFM" w:hAnsi="JetBrainsMono NFM" w:cs="JetBrainsMono NFM"/>
+          <w:sz w:val="24"/>
+          <w:szCs w:val="20"/>
+        </w:rPr>
+        <w:t xml:space="preserve"> </w:t>
+      </w:r>
+      <w:r>
+        <w:rPr>
+          <w:rFonts w:ascii="JetBrainsMono NFM" w:hAnsi="JetBrainsMono NFM" w:cs="JetBrainsMono NFM"/>
+          <w:b/>
+          <w:color w:val="0000FF"/>
+          <w:sz w:val="24"/>
+          <w:szCs w:val="20"/>
+        </w:rPr>
+        <w:t>&lt;</w:t>
+      </w:r>
+      <w:r>
+        <w:rPr>
+          <w:rFonts w:ascii="JetBrainsMono NFM" w:hAnsi="JetBrainsMono NFM" w:cs="JetBrainsMono NFM"/>
+          <w:b/>
+          <w:color w:val="0000FF"/>
+          <w:sz w:val="24"/>
+          <w:szCs w:val="20"/>
+        </w:rPr>
+        <w:t>MULTI_EXPR_REST</w:t>
+      </w:r>
+      <w:r>
+        <w:rPr>
+          <w:rFonts w:ascii="JetBrainsMono NFM" w:hAnsi="JetBrainsMono NFM" w:cs="JetBrainsMono NFM"/>
+          <w:b/>
+          <w:color w:val="0000FF"/>
+          <w:sz w:val="24"/>
+          <w:szCs w:val="20"/>
+        </w:rPr>
+        <w:t>&gt;</w:t>
       </w:r>
     </w:p>
     <w:p>
@@ -14269,8 +14329,6 @@
         <w:contextualSpacing w:val="0"/>
         <w:rPr>
           <w:rFonts w:ascii="JetBrainsMono NFM" w:hAnsi="JetBrainsMono NFM" w:cs="JetBrainsMono NFM"/>
-          <w:b/>
-          <w:color w:val="0000FF"/>
           <w:sz w:val="24"/>
           <w:szCs w:val="20"/>
         </w:rPr>
@@ -14293,13 +14351,108 @@
           <w:sz w:val="24"/>
           <w:szCs w:val="20"/>
         </w:rPr>
+        <w:t>MULTI_EXPR_REST</w:t>
+      </w:r>
+      <w:r>
+        <w:rPr>
+          <w:rFonts w:ascii="JetBrainsMono NFM" w:hAnsi="JetBrainsMono NFM" w:cs="JetBrainsMono NFM"/>
+          <w:b/>
+          <w:color w:val="003DB8"/>
+          <w:sz w:val="24"/>
+          <w:szCs w:val="20"/>
+        </w:rPr>
+        <w:t>&gt;</w:t>
+      </w:r>
+      <w:r>
+        <w:rPr>
+          <w:rFonts w:ascii="JetBrainsMono NFM" w:hAnsi="JetBrainsMono NFM" w:cs="JetBrainsMono NFM"/>
+          <w:color w:val="003DB8"/>
+          <w:sz w:val="24"/>
+          <w:szCs w:val="20"/>
+        </w:rPr>
+        <w:t xml:space="preserve"> </w:t>
+      </w:r>
+      <w:r>
+        <w:rPr>
+          <w:rFonts w:ascii="JetBrainsMono NFM" w:hAnsi="JetBrainsMono NFM" w:cs="JetBrainsMono NFM"/>
+          <w:b/>
+          <w:color w:val="000000" w:themeColor="text1"/>
+          <w:sz w:val="24"/>
+          <w:szCs w:val="20"/>
+        </w:rPr>
+        <w:t>➜</w:t>
+      </w:r>
+      <w:r>
+        <w:rPr>
+          <w:rFonts w:ascii="JetBrainsMono NFM" w:hAnsi="JetBrainsMono NFM" w:cs="JetBrainsMono NFM"/>
+          <w:sz w:val="24"/>
+          <w:szCs w:val="20"/>
+        </w:rPr>
+        <w:t xml:space="preserve"> </w:t>
+      </w:r>
+      <w:r>
+        <w:rPr>
+          <w:rFonts w:ascii="JetBrainsMono NFM" w:hAnsi="JetBrainsMono NFM" w:cs="JetBrainsMono NFM"/>
+          <w:b/>
+          <w:color w:val="0000FF"/>
+          <w:sz w:val="24"/>
+          <w:szCs w:val="20"/>
+        </w:rPr>
+        <w:t>&lt;</w:t>
+      </w:r>
+      <w:r>
+        <w:rPr>
+          <w:rFonts w:ascii="JetBrainsMono NFM" w:hAnsi="JetBrainsMono NFM" w:cs="JetBrainsMono NFM"/>
+          <w:b/>
+          <w:color w:val="0000FF"/>
+          <w:sz w:val="24"/>
+          <w:szCs w:val="20"/>
+        </w:rPr>
+        <w:t>MULTI_OP</w:t>
+      </w:r>
+      <w:r>
+        <w:rPr>
+          <w:rFonts w:ascii="JetBrainsMono NFM" w:hAnsi="JetBrainsMono NFM" w:cs="JetBrainsMono NFM"/>
+          <w:b/>
+          <w:color w:val="0000FF"/>
+          <w:sz w:val="24"/>
+          <w:szCs w:val="20"/>
+        </w:rPr>
+        <w:t>&gt;</w:t>
+      </w:r>
+      <w:r>
+        <w:rPr>
+          <w:rFonts w:ascii="JetBrainsMono NFM" w:hAnsi="JetBrainsMono NFM" w:cs="JetBrainsMono NFM"/>
+          <w:sz w:val="24"/>
+          <w:szCs w:val="20"/>
+        </w:rPr>
+        <w:t xml:space="preserve"> </w:t>
+      </w:r>
+      <w:r>
+        <w:rPr>
+          <w:rFonts w:ascii="JetBrainsMono NFM" w:hAnsi="JetBrainsMono NFM" w:cs="JetBrainsMono NFM"/>
+          <w:b/>
+          <w:color w:val="0000FF"/>
+          <w:sz w:val="24"/>
+          <w:szCs w:val="20"/>
+        </w:rPr>
+        <w:t>&lt;</w:t>
+      </w:r>
+      <w:r>
+        <w:rPr>
+          <w:rFonts w:ascii="JetBrainsMono NFM" w:hAnsi="JetBrainsMono NFM" w:cs="JetBrainsMono NFM"/>
+          <w:b/>
+          <w:color w:val="0000FF"/>
+          <w:sz w:val="24"/>
+          <w:szCs w:val="20"/>
+        </w:rPr>
         <w:t>TERM</w:t>
       </w:r>
       <w:r>
         <w:rPr>
           <w:rFonts w:ascii="JetBrainsMono NFM" w:hAnsi="JetBrainsMono NFM" w:cs="JetBrainsMono NFM"/>
           <w:b/>
-          <w:color w:val="003DB8"/>
+          <w:color w:val="0000FF"/>
           <w:sz w:val="24"/>
           <w:szCs w:val="20"/>
         </w:rPr>
@@ -14308,44 +14461,6 @@
       <w:r>
         <w:rPr>
           <w:rFonts w:ascii="JetBrainsMono NFM" w:hAnsi="JetBrainsMono NFM" w:cs="JetBrainsMono NFM"/>
-          <w:color w:val="003DB8"/>
-          <w:sz w:val="24"/>
-          <w:szCs w:val="20"/>
-        </w:rPr>
-        <w:t xml:space="preserve"> </w:t>
-      </w:r>
-      <w:r>
-        <w:rPr>
-          <w:rFonts w:ascii="JetBrainsMono NFM" w:hAnsi="JetBrainsMono NFM" w:cs="JetBrainsMono NFM"/>
-          <w:b/>
-          <w:color w:val="000000" w:themeColor="text1"/>
-          <w:sz w:val="24"/>
-          <w:szCs w:val="20"/>
-        </w:rPr>
-        <w:t>➜</w:t>
-      </w:r>
-      <w:r>
-        <w:rPr>
-          <w:rFonts w:ascii="JetBrainsMono NFM" w:hAnsi="JetBrainsMono NFM" w:cs="JetBrainsMono NFM"/>
-          <w:sz w:val="24"/>
-          <w:szCs w:val="20"/>
-        </w:rPr>
-        <w:t xml:space="preserve"> </w:t>
-      </w:r>
-      <w:r>
-        <w:rPr>
-          <w:rFonts w:ascii="JetBrainsMono NFM" w:hAnsi="JetBrainsMono NFM" w:cs="JetBrainsMono NFM"/>
-          <w:b/>
-          <w:bCs/>
-          <w:color w:val="FF0000"/>
-          <w:sz w:val="24"/>
-          <w:szCs w:val="20"/>
-        </w:rPr>
-        <w:t>id</w:t>
-      </w:r>
-      <w:r>
-        <w:rPr>
-          <w:rFonts w:ascii="JetBrainsMono NFM" w:hAnsi="JetBrainsMono NFM" w:cs="JetBrainsMono NFM"/>
           <w:sz w:val="24"/>
           <w:szCs w:val="20"/>
         </w:rPr>
@@ -14369,7 +14484,7 @@
           <w:sz w:val="24"/>
           <w:szCs w:val="20"/>
         </w:rPr>
-        <w:t>TERM_REST</w:t>
+        <w:t>MULTI_EXPR_REST</w:t>
       </w:r>
       <w:r>
         <w:rPr>
@@ -14416,7 +14531,7 @@
           <w:sz w:val="24"/>
           <w:szCs w:val="20"/>
         </w:rPr>
-        <w:t>TERM</w:t>
+        <w:t>MULTI_EXPR_REST</w:t>
       </w:r>
       <w:r>
         <w:rPr>
@@ -14459,50 +14574,11 @@
         <w:rPr>
           <w:rFonts w:ascii="JetBrainsMono NFM" w:hAnsi="JetBrainsMono NFM" w:cs="JetBrainsMono NFM"/>
           <w:b/>
-          <w:bCs/>
-          <w:color w:val="FF0000"/>
-          <w:sz w:val="24"/>
-          <w:szCs w:val="20"/>
-        </w:rPr>
-        <w:t>ifj . id</w:t>
-      </w:r>
-      <w:r>
-        <w:rPr>
-          <w:rFonts w:ascii="JetBrainsMono NFM" w:hAnsi="JetBrainsMono NFM" w:cs="JetBrainsMono NFM"/>
-          <w:sz w:val="24"/>
-          <w:szCs w:val="20"/>
-        </w:rPr>
-        <w:t xml:space="preserve"> </w:t>
-      </w:r>
-      <w:r>
-        <w:rPr>
-          <w:rFonts w:ascii="JetBrainsMono NFM" w:hAnsi="JetBrainsMono NFM" w:cs="JetBrainsMono NFM"/>
-          <w:b/>
-          <w:color w:val="0000FF"/>
-          <w:sz w:val="24"/>
-          <w:szCs w:val="20"/>
-        </w:rPr>
-        <w:t>&lt;</w:t>
-      </w:r>
-      <w:r>
-        <w:rPr>
-          <w:rFonts w:ascii="JetBrainsMono NFM" w:hAnsi="JetBrainsMono NFM" w:cs="JetBrainsMono NFM"/>
-          <w:b/>
-          <w:color w:val="0000FF"/>
-          <w:sz w:val="24"/>
-          <w:szCs w:val="20"/>
-        </w:rPr>
-        <w:t>TERM_REST</w:t>
-      </w:r>
-      <w:r>
-        <w:rPr>
-          <w:rFonts w:ascii="JetBrainsMono NFM" w:hAnsi="JetBrainsMono NFM" w:cs="JetBrainsMono NFM"/>
-          <w:b/>
-          <w:color w:val="0000FF"/>
-          <w:sz w:val="24"/>
-          <w:szCs w:val="20"/>
-        </w:rPr>
-        <w:t>&gt;</w:t>
+          <w:color w:val="00B050"/>
+          <w:sz w:val="24"/>
+          <w:szCs w:val="20"/>
+        </w:rPr>
+        <w:t>ε</w:t>
       </w:r>
     </w:p>
     <w:p>
@@ -14539,7 +14615,7 @@
           <w:sz w:val="24"/>
           <w:szCs w:val="20"/>
         </w:rPr>
-        <w:t>TERM</w:t>
+        <w:t>MULTI_OP</w:t>
       </w:r>
       <w:r>
         <w:rPr>
@@ -14582,31 +14658,12 @@
         <w:rPr>
           <w:rFonts w:ascii="JetBrainsMono NFM" w:hAnsi="JetBrainsMono NFM" w:cs="JetBrainsMono NFM"/>
           <w:b/>
-          <w:color w:val="0000FF"/>
-          <w:sz w:val="24"/>
-          <w:szCs w:val="20"/>
-        </w:rPr>
-        <w:t>&lt;</w:t>
-      </w:r>
-      <w:r>
-        <w:rPr>
-          <w:rFonts w:ascii="JetBrainsMono NFM" w:hAnsi="JetBrainsMono NFM" w:cs="JetBrainsMono NFM"/>
-          <w:b/>
-          <w:color w:val="0000FF"/>
-          <w:sz w:val="24"/>
-          <w:szCs w:val="20"/>
-        </w:rPr>
-        <w:t>LITERAL</w:t>
-      </w:r>
-      <w:r>
-        <w:rPr>
-          <w:rFonts w:ascii="JetBrainsMono NFM" w:hAnsi="JetBrainsMono NFM" w:cs="JetBrainsMono NFM"/>
-          <w:b/>
-          <w:color w:val="0000FF"/>
-          <w:sz w:val="24"/>
-          <w:szCs w:val="20"/>
-        </w:rPr>
-        <w:t>&gt;</w:t>
+          <w:bCs/>
+          <w:color w:val="FF0000"/>
+          <w:sz w:val="24"/>
+          <w:szCs w:val="20"/>
+        </w:rPr>
+        <w:t>*</w:t>
       </w:r>
     </w:p>
     <w:p>
@@ -14643,7 +14700,7 @@
           <w:sz w:val="24"/>
           <w:szCs w:val="20"/>
         </w:rPr>
-        <w:t>TERM</w:t>
+        <w:t>MULTI_OP</w:t>
       </w:r>
       <w:r>
         <w:rPr>
@@ -14691,65 +14748,21 @@
           <w:sz w:val="24"/>
           <w:szCs w:val="20"/>
         </w:rPr>
-        <w:t>(</w:t>
-      </w:r>
-      <w:r>
-        <w:rPr>
-          <w:rFonts w:ascii="JetBrainsMono NFM" w:hAnsi="JetBrainsMono NFM" w:cs="JetBrainsMono NFM"/>
-          <w:sz w:val="24"/>
-          <w:szCs w:val="20"/>
-        </w:rPr>
-        <w:t xml:space="preserve"> </w:t>
-      </w:r>
-      <w:r>
-        <w:rPr>
-          <w:rFonts w:ascii="JetBrainsMono NFM" w:hAnsi="JetBrainsMono NFM" w:cs="JetBrainsMono NFM"/>
-          <w:b/>
-          <w:color w:val="0000FF"/>
-          <w:sz w:val="24"/>
-          <w:szCs w:val="20"/>
-        </w:rPr>
-        <w:t>&lt;</w:t>
-      </w:r>
-      <w:r>
-        <w:rPr>
-          <w:rFonts w:ascii="JetBrainsMono NFM" w:hAnsi="JetBrainsMono NFM" w:cs="JetBrainsMono NFM"/>
-          <w:b/>
-          <w:color w:val="0000FF"/>
-          <w:sz w:val="24"/>
-          <w:szCs w:val="20"/>
-        </w:rPr>
-        <w:t>EXPR</w:t>
-      </w:r>
-      <w:r>
-        <w:rPr>
-          <w:rFonts w:ascii="JetBrainsMono NFM" w:hAnsi="JetBrainsMono NFM" w:cs="JetBrainsMono NFM"/>
-          <w:b/>
-          <w:color w:val="0000FF"/>
-          <w:sz w:val="24"/>
-          <w:szCs w:val="20"/>
-        </w:rPr>
-        <w:t>&gt;</w:t>
-      </w:r>
-      <w:r>
-        <w:rPr>
-          <w:rFonts w:ascii="JetBrainsMono NFM" w:hAnsi="JetBrainsMono NFM" w:cs="JetBrainsMono NFM"/>
-          <w:sz w:val="24"/>
-          <w:szCs w:val="20"/>
-        </w:rPr>
-        <w:t xml:space="preserve"> </w:t>
-      </w:r>
-      <w:r>
-        <w:rPr>
-          <w:rFonts w:ascii="JetBrainsMono NFM" w:hAnsi="JetBrainsMono NFM" w:cs="JetBrainsMono NFM"/>
-          <w:b/>
-          <w:bCs/>
-          <w:color w:val="FF0000"/>
-          <w:sz w:val="24"/>
-          <w:szCs w:val="20"/>
-        </w:rPr>
-        <w:t>)</w:t>
-      </w:r>
+        <w:t>/</w:t>
+      </w:r>
+    </w:p>
+    <w:p>
+      <w:pPr>
+        <w:pStyle w:val="Odstavecseseznamem"/>
+        <w:spacing w:line="240" w:lineRule="auto"/>
+        <w:ind w:left="0"/>
+        <w:contextualSpacing w:val="0"/>
+        <w:rPr>
+          <w:rFonts w:ascii="JetBrainsMono NFM" w:hAnsi="JetBrainsMono NFM" w:cs="JetBrainsMono NFM"/>
+          <w:sz w:val="24"/>
+          <w:szCs w:val="20"/>
+        </w:rPr>
+      </w:pPr>
     </w:p>
     <w:p>
       <w:pPr>
@@ -14763,18 +14776,21 @@
         <w:contextualSpacing w:val="0"/>
         <w:rPr>
           <w:rFonts w:ascii="JetBrainsMono NFM" w:hAnsi="JetBrainsMono NFM" w:cs="JetBrainsMono NFM"/>
-          <w:sz w:val="24"/>
-          <w:szCs w:val="20"/>
-        </w:rPr>
-      </w:pPr>
-      <w:r>
-        <w:rPr>
-          <w:rFonts w:ascii="JetBrainsMono NFM" w:hAnsi="JetBrainsMono NFM" w:cs="JetBrainsMono NFM"/>
-          <w:b/>
-          <w:color w:val="003DB8"/>
-          <w:sz w:val="24"/>
-          <w:szCs w:val="20"/>
-        </w:rPr>
+          <w:b/>
+          <w:color w:val="0000FF"/>
+          <w:sz w:val="24"/>
+          <w:szCs w:val="20"/>
+        </w:rPr>
+      </w:pPr>
+      <w:r>
+        <w:rPr>
+          <w:rFonts w:ascii="JetBrainsMono NFM" w:hAnsi="JetBrainsMono NFM" w:cs="JetBrainsMono NFM"/>
+          <w:b/>
+          <w:color w:val="003DB8"/>
+          <w:sz w:val="24"/>
+          <w:szCs w:val="20"/>
+        </w:rPr>
+        <w:lastRenderedPageBreak/>
         <w:t>&lt;</w:t>
       </w:r>
       <w:r>
@@ -14785,7 +14801,7 @@
           <w:sz w:val="24"/>
           <w:szCs w:val="20"/>
         </w:rPr>
-        <w:t>TERM_REST</w:t>
+        <w:t>TERM</w:t>
       </w:r>
       <w:r>
         <w:rPr>
@@ -14833,7 +14849,7 @@
           <w:sz w:val="24"/>
           <w:szCs w:val="20"/>
         </w:rPr>
-        <w:t>(</w:t>
+        <w:t>id</w:t>
       </w:r>
       <w:r>
         <w:rPr>
@@ -14861,7 +14877,7 @@
           <w:sz w:val="24"/>
           <w:szCs w:val="20"/>
         </w:rPr>
-        <w:t>ARGUMENTS</w:t>
+        <w:t>TERM_REST</w:t>
       </w:r>
       <w:r>
         <w:rPr>
@@ -14872,25 +14888,6 @@
           <w:szCs w:val="20"/>
         </w:rPr>
         <w:t>&gt;</w:t>
-      </w:r>
-      <w:r>
-        <w:rPr>
-          <w:rFonts w:ascii="JetBrainsMono NFM" w:hAnsi="JetBrainsMono NFM" w:cs="JetBrainsMono NFM"/>
-          <w:sz w:val="24"/>
-          <w:szCs w:val="20"/>
-        </w:rPr>
-        <w:t xml:space="preserve"> </w:t>
-      </w:r>
-      <w:r>
-        <w:rPr>
-          <w:rFonts w:ascii="JetBrainsMono NFM" w:hAnsi="JetBrainsMono NFM" w:cs="JetBrainsMono NFM"/>
-          <w:b/>
-          <w:bCs/>
-          <w:color w:val="FF0000"/>
-          <w:sz w:val="24"/>
-          <w:szCs w:val="20"/>
-        </w:rPr>
-        <w:t>)</w:t>
       </w:r>
     </w:p>
     <w:p>
@@ -14927,54 +14924,93 @@
           <w:sz w:val="24"/>
           <w:szCs w:val="20"/>
         </w:rPr>
+        <w:t>TERM</w:t>
+      </w:r>
+      <w:r>
+        <w:rPr>
+          <w:rFonts w:ascii="JetBrainsMono NFM" w:hAnsi="JetBrainsMono NFM" w:cs="JetBrainsMono NFM"/>
+          <w:b/>
+          <w:color w:val="003DB8"/>
+          <w:sz w:val="24"/>
+          <w:szCs w:val="20"/>
+        </w:rPr>
+        <w:t>&gt;</w:t>
+      </w:r>
+      <w:r>
+        <w:rPr>
+          <w:rFonts w:ascii="JetBrainsMono NFM" w:hAnsi="JetBrainsMono NFM" w:cs="JetBrainsMono NFM"/>
+          <w:color w:val="003DB8"/>
+          <w:sz w:val="24"/>
+          <w:szCs w:val="20"/>
+        </w:rPr>
+        <w:t xml:space="preserve"> </w:t>
+      </w:r>
+      <w:r>
+        <w:rPr>
+          <w:rFonts w:ascii="JetBrainsMono NFM" w:hAnsi="JetBrainsMono NFM" w:cs="JetBrainsMono NFM"/>
+          <w:b/>
+          <w:color w:val="000000" w:themeColor="text1"/>
+          <w:sz w:val="24"/>
+          <w:szCs w:val="20"/>
+        </w:rPr>
+        <w:t>➜</w:t>
+      </w:r>
+      <w:r>
+        <w:rPr>
+          <w:rFonts w:ascii="JetBrainsMono NFM" w:hAnsi="JetBrainsMono NFM" w:cs="JetBrainsMono NFM"/>
+          <w:sz w:val="24"/>
+          <w:szCs w:val="20"/>
+        </w:rPr>
+        <w:t xml:space="preserve"> </w:t>
+      </w:r>
+      <w:r>
+        <w:rPr>
+          <w:rFonts w:ascii="JetBrainsMono NFM" w:hAnsi="JetBrainsMono NFM" w:cs="JetBrainsMono NFM"/>
+          <w:b/>
+          <w:bCs/>
+          <w:color w:val="FF0000"/>
+          <w:sz w:val="24"/>
+          <w:szCs w:val="20"/>
+        </w:rPr>
+        <w:t>ifj . id</w:t>
+      </w:r>
+      <w:r>
+        <w:rPr>
+          <w:rFonts w:ascii="JetBrainsMono NFM" w:hAnsi="JetBrainsMono NFM" w:cs="JetBrainsMono NFM"/>
+          <w:sz w:val="24"/>
+          <w:szCs w:val="20"/>
+        </w:rPr>
+        <w:t xml:space="preserve"> </w:t>
+      </w:r>
+      <w:r>
+        <w:rPr>
+          <w:rFonts w:ascii="JetBrainsMono NFM" w:hAnsi="JetBrainsMono NFM" w:cs="JetBrainsMono NFM"/>
+          <w:b/>
+          <w:color w:val="0000FF"/>
+          <w:sz w:val="24"/>
+          <w:szCs w:val="20"/>
+        </w:rPr>
+        <w:t>&lt;</w:t>
+      </w:r>
+      <w:r>
+        <w:rPr>
+          <w:rFonts w:ascii="JetBrainsMono NFM" w:hAnsi="JetBrainsMono NFM" w:cs="JetBrainsMono NFM"/>
+          <w:b/>
+          <w:color w:val="0000FF"/>
+          <w:sz w:val="24"/>
+          <w:szCs w:val="20"/>
+        </w:rPr>
         <w:t>TERM_REST</w:t>
       </w:r>
       <w:r>
         <w:rPr>
           <w:rFonts w:ascii="JetBrainsMono NFM" w:hAnsi="JetBrainsMono NFM" w:cs="JetBrainsMono NFM"/>
           <w:b/>
-          <w:color w:val="003DB8"/>
+          <w:color w:val="0000FF"/>
           <w:sz w:val="24"/>
           <w:szCs w:val="20"/>
         </w:rPr>
         <w:t>&gt;</w:t>
-      </w:r>
-      <w:r>
-        <w:rPr>
-          <w:rFonts w:ascii="JetBrainsMono NFM" w:hAnsi="JetBrainsMono NFM" w:cs="JetBrainsMono NFM"/>
-          <w:color w:val="003DB8"/>
-          <w:sz w:val="24"/>
-          <w:szCs w:val="20"/>
-        </w:rPr>
-        <w:t xml:space="preserve"> </w:t>
-      </w:r>
-      <w:r>
-        <w:rPr>
-          <w:rFonts w:ascii="JetBrainsMono NFM" w:hAnsi="JetBrainsMono NFM" w:cs="JetBrainsMono NFM"/>
-          <w:b/>
-          <w:color w:val="000000" w:themeColor="text1"/>
-          <w:sz w:val="24"/>
-          <w:szCs w:val="20"/>
-        </w:rPr>
-        <w:t>➜</w:t>
-      </w:r>
-      <w:r>
-        <w:rPr>
-          <w:rFonts w:ascii="JetBrainsMono NFM" w:hAnsi="JetBrainsMono NFM" w:cs="JetBrainsMono NFM"/>
-          <w:sz w:val="24"/>
-          <w:szCs w:val="20"/>
-        </w:rPr>
-        <w:t xml:space="preserve"> </w:t>
-      </w:r>
-      <w:r>
-        <w:rPr>
-          <w:rFonts w:ascii="JetBrainsMono NFM" w:hAnsi="JetBrainsMono NFM" w:cs="JetBrainsMono NFM"/>
-          <w:b/>
-          <w:color w:val="00B050"/>
-          <w:sz w:val="24"/>
-          <w:szCs w:val="20"/>
-        </w:rPr>
-        <w:t>ε</w:t>
       </w:r>
     </w:p>
     <w:p>
@@ -15001,7 +15037,478 @@
           <w:sz w:val="24"/>
           <w:szCs w:val="20"/>
         </w:rPr>
-        <w:lastRenderedPageBreak/>
+        <w:t>&lt;</w:t>
+      </w:r>
+      <w:r>
+        <w:rPr>
+          <w:rFonts w:ascii="JetBrainsMono NFM" w:hAnsi="JetBrainsMono NFM" w:cs="JetBrainsMono NFM"/>
+          <w:b/>
+          <w:color w:val="003DB8"/>
+          <w:sz w:val="24"/>
+          <w:szCs w:val="20"/>
+        </w:rPr>
+        <w:t>TERM</w:t>
+      </w:r>
+      <w:r>
+        <w:rPr>
+          <w:rFonts w:ascii="JetBrainsMono NFM" w:hAnsi="JetBrainsMono NFM" w:cs="JetBrainsMono NFM"/>
+          <w:b/>
+          <w:color w:val="003DB8"/>
+          <w:sz w:val="24"/>
+          <w:szCs w:val="20"/>
+        </w:rPr>
+        <w:t>&gt;</w:t>
+      </w:r>
+      <w:r>
+        <w:rPr>
+          <w:rFonts w:ascii="JetBrainsMono NFM" w:hAnsi="JetBrainsMono NFM" w:cs="JetBrainsMono NFM"/>
+          <w:color w:val="003DB8"/>
+          <w:sz w:val="24"/>
+          <w:szCs w:val="20"/>
+        </w:rPr>
+        <w:t xml:space="preserve"> </w:t>
+      </w:r>
+      <w:r>
+        <w:rPr>
+          <w:rFonts w:ascii="JetBrainsMono NFM" w:hAnsi="JetBrainsMono NFM" w:cs="JetBrainsMono NFM"/>
+          <w:b/>
+          <w:color w:val="000000" w:themeColor="text1"/>
+          <w:sz w:val="24"/>
+          <w:szCs w:val="20"/>
+        </w:rPr>
+        <w:t>➜</w:t>
+      </w:r>
+      <w:r>
+        <w:rPr>
+          <w:rFonts w:ascii="JetBrainsMono NFM" w:hAnsi="JetBrainsMono NFM" w:cs="JetBrainsMono NFM"/>
+          <w:sz w:val="24"/>
+          <w:szCs w:val="20"/>
+        </w:rPr>
+        <w:t xml:space="preserve"> </w:t>
+      </w:r>
+      <w:r>
+        <w:rPr>
+          <w:rFonts w:ascii="JetBrainsMono NFM" w:hAnsi="JetBrainsMono NFM" w:cs="JetBrainsMono NFM"/>
+          <w:b/>
+          <w:color w:val="0000FF"/>
+          <w:sz w:val="24"/>
+          <w:szCs w:val="20"/>
+        </w:rPr>
+        <w:t>&lt;</w:t>
+      </w:r>
+      <w:r>
+        <w:rPr>
+          <w:rFonts w:ascii="JetBrainsMono NFM" w:hAnsi="JetBrainsMono NFM" w:cs="JetBrainsMono NFM"/>
+          <w:b/>
+          <w:color w:val="0000FF"/>
+          <w:sz w:val="24"/>
+          <w:szCs w:val="20"/>
+        </w:rPr>
+        <w:t>LITERAL</w:t>
+      </w:r>
+      <w:r>
+        <w:rPr>
+          <w:rFonts w:ascii="JetBrainsMono NFM" w:hAnsi="JetBrainsMono NFM" w:cs="JetBrainsMono NFM"/>
+          <w:b/>
+          <w:color w:val="0000FF"/>
+          <w:sz w:val="24"/>
+          <w:szCs w:val="20"/>
+        </w:rPr>
+        <w:t>&gt;</w:t>
+      </w:r>
+    </w:p>
+    <w:p>
+      <w:pPr>
+        <w:pStyle w:val="Odstavecseseznamem"/>
+        <w:numPr>
+          <w:ilvl w:val="0"/>
+          <w:numId w:val="23"/>
+        </w:numPr>
+        <w:spacing w:line="240" w:lineRule="auto"/>
+        <w:ind w:left="0" w:hanging="142"/>
+        <w:contextualSpacing w:val="0"/>
+        <w:rPr>
+          <w:rFonts w:ascii="JetBrainsMono NFM" w:hAnsi="JetBrainsMono NFM" w:cs="JetBrainsMono NFM"/>
+          <w:sz w:val="24"/>
+          <w:szCs w:val="20"/>
+        </w:rPr>
+      </w:pPr>
+      <w:r>
+        <w:rPr>
+          <w:rFonts w:ascii="JetBrainsMono NFM" w:hAnsi="JetBrainsMono NFM" w:cs="JetBrainsMono NFM"/>
+          <w:b/>
+          <w:color w:val="003DB8"/>
+          <w:sz w:val="24"/>
+          <w:szCs w:val="20"/>
+        </w:rPr>
+        <w:t>&lt;</w:t>
+      </w:r>
+      <w:r>
+        <w:rPr>
+          <w:rFonts w:ascii="JetBrainsMono NFM" w:hAnsi="JetBrainsMono NFM" w:cs="JetBrainsMono NFM"/>
+          <w:b/>
+          <w:color w:val="003DB8"/>
+          <w:sz w:val="24"/>
+          <w:szCs w:val="20"/>
+        </w:rPr>
+        <w:t>TERM</w:t>
+      </w:r>
+      <w:r>
+        <w:rPr>
+          <w:rFonts w:ascii="JetBrainsMono NFM" w:hAnsi="JetBrainsMono NFM" w:cs="JetBrainsMono NFM"/>
+          <w:b/>
+          <w:color w:val="003DB8"/>
+          <w:sz w:val="24"/>
+          <w:szCs w:val="20"/>
+        </w:rPr>
+        <w:t>&gt;</w:t>
+      </w:r>
+      <w:r>
+        <w:rPr>
+          <w:rFonts w:ascii="JetBrainsMono NFM" w:hAnsi="JetBrainsMono NFM" w:cs="JetBrainsMono NFM"/>
+          <w:color w:val="003DB8"/>
+          <w:sz w:val="24"/>
+          <w:szCs w:val="20"/>
+        </w:rPr>
+        <w:t xml:space="preserve"> </w:t>
+      </w:r>
+      <w:r>
+        <w:rPr>
+          <w:rFonts w:ascii="JetBrainsMono NFM" w:hAnsi="JetBrainsMono NFM" w:cs="JetBrainsMono NFM"/>
+          <w:b/>
+          <w:color w:val="000000" w:themeColor="text1"/>
+          <w:sz w:val="24"/>
+          <w:szCs w:val="20"/>
+        </w:rPr>
+        <w:t>➜</w:t>
+      </w:r>
+      <w:r>
+        <w:rPr>
+          <w:rFonts w:ascii="JetBrainsMono NFM" w:hAnsi="JetBrainsMono NFM" w:cs="JetBrainsMono NFM"/>
+          <w:sz w:val="24"/>
+          <w:szCs w:val="20"/>
+        </w:rPr>
+        <w:t xml:space="preserve"> </w:t>
+      </w:r>
+      <w:r>
+        <w:rPr>
+          <w:rFonts w:ascii="JetBrainsMono NFM" w:hAnsi="JetBrainsMono NFM" w:cs="JetBrainsMono NFM"/>
+          <w:b/>
+          <w:bCs/>
+          <w:color w:val="FF0000"/>
+          <w:sz w:val="24"/>
+          <w:szCs w:val="20"/>
+        </w:rPr>
+        <w:t>(</w:t>
+      </w:r>
+      <w:r>
+        <w:rPr>
+          <w:rFonts w:ascii="JetBrainsMono NFM" w:hAnsi="JetBrainsMono NFM" w:cs="JetBrainsMono NFM"/>
+          <w:sz w:val="24"/>
+          <w:szCs w:val="20"/>
+        </w:rPr>
+        <w:t xml:space="preserve"> </w:t>
+      </w:r>
+      <w:r>
+        <w:rPr>
+          <w:rFonts w:ascii="JetBrainsMono NFM" w:hAnsi="JetBrainsMono NFM" w:cs="JetBrainsMono NFM"/>
+          <w:b/>
+          <w:color w:val="0000FF"/>
+          <w:sz w:val="24"/>
+          <w:szCs w:val="20"/>
+        </w:rPr>
+        <w:t>&lt;</w:t>
+      </w:r>
+      <w:r>
+        <w:rPr>
+          <w:rFonts w:ascii="JetBrainsMono NFM" w:hAnsi="JetBrainsMono NFM" w:cs="JetBrainsMono NFM"/>
+          <w:b/>
+          <w:color w:val="0000FF"/>
+          <w:sz w:val="24"/>
+          <w:szCs w:val="20"/>
+        </w:rPr>
+        <w:t>EXPR</w:t>
+      </w:r>
+      <w:r>
+        <w:rPr>
+          <w:rFonts w:ascii="JetBrainsMono NFM" w:hAnsi="JetBrainsMono NFM" w:cs="JetBrainsMono NFM"/>
+          <w:b/>
+          <w:color w:val="0000FF"/>
+          <w:sz w:val="24"/>
+          <w:szCs w:val="20"/>
+        </w:rPr>
+        <w:t>&gt;</w:t>
+      </w:r>
+      <w:r>
+        <w:rPr>
+          <w:rFonts w:ascii="JetBrainsMono NFM" w:hAnsi="JetBrainsMono NFM" w:cs="JetBrainsMono NFM"/>
+          <w:sz w:val="24"/>
+          <w:szCs w:val="20"/>
+        </w:rPr>
+        <w:t xml:space="preserve"> </w:t>
+      </w:r>
+      <w:r>
+        <w:rPr>
+          <w:rFonts w:ascii="JetBrainsMono NFM" w:hAnsi="JetBrainsMono NFM" w:cs="JetBrainsMono NFM"/>
+          <w:b/>
+          <w:bCs/>
+          <w:color w:val="FF0000"/>
+          <w:sz w:val="24"/>
+          <w:szCs w:val="20"/>
+        </w:rPr>
+        <w:t>)</w:t>
+      </w:r>
+    </w:p>
+    <w:p>
+      <w:pPr>
+        <w:pStyle w:val="Odstavecseseznamem"/>
+        <w:numPr>
+          <w:ilvl w:val="0"/>
+          <w:numId w:val="23"/>
+        </w:numPr>
+        <w:spacing w:line="240" w:lineRule="auto"/>
+        <w:ind w:left="0" w:hanging="142"/>
+        <w:contextualSpacing w:val="0"/>
+        <w:rPr>
+          <w:rFonts w:ascii="JetBrainsMono NFM" w:hAnsi="JetBrainsMono NFM" w:cs="JetBrainsMono NFM"/>
+          <w:sz w:val="24"/>
+          <w:szCs w:val="20"/>
+        </w:rPr>
+      </w:pPr>
+      <w:r>
+        <w:rPr>
+          <w:rFonts w:ascii="JetBrainsMono NFM" w:hAnsi="JetBrainsMono NFM" w:cs="JetBrainsMono NFM"/>
+          <w:b/>
+          <w:color w:val="003DB8"/>
+          <w:sz w:val="24"/>
+          <w:szCs w:val="20"/>
+        </w:rPr>
+        <w:t>&lt;</w:t>
+      </w:r>
+      <w:r>
+        <w:rPr>
+          <w:rFonts w:ascii="JetBrainsMono NFM" w:hAnsi="JetBrainsMono NFM" w:cs="JetBrainsMono NFM"/>
+          <w:b/>
+          <w:color w:val="003DB8"/>
+          <w:sz w:val="24"/>
+          <w:szCs w:val="20"/>
+        </w:rPr>
+        <w:t>TERM_REST</w:t>
+      </w:r>
+      <w:r>
+        <w:rPr>
+          <w:rFonts w:ascii="JetBrainsMono NFM" w:hAnsi="JetBrainsMono NFM" w:cs="JetBrainsMono NFM"/>
+          <w:b/>
+          <w:color w:val="003DB8"/>
+          <w:sz w:val="24"/>
+          <w:szCs w:val="20"/>
+        </w:rPr>
+        <w:t>&gt;</w:t>
+      </w:r>
+      <w:r>
+        <w:rPr>
+          <w:rFonts w:ascii="JetBrainsMono NFM" w:hAnsi="JetBrainsMono NFM" w:cs="JetBrainsMono NFM"/>
+          <w:color w:val="003DB8"/>
+          <w:sz w:val="24"/>
+          <w:szCs w:val="20"/>
+        </w:rPr>
+        <w:t xml:space="preserve"> </w:t>
+      </w:r>
+      <w:r>
+        <w:rPr>
+          <w:rFonts w:ascii="JetBrainsMono NFM" w:hAnsi="JetBrainsMono NFM" w:cs="JetBrainsMono NFM"/>
+          <w:b/>
+          <w:color w:val="000000" w:themeColor="text1"/>
+          <w:sz w:val="24"/>
+          <w:szCs w:val="20"/>
+        </w:rPr>
+        <w:t>➜</w:t>
+      </w:r>
+      <w:r>
+        <w:rPr>
+          <w:rFonts w:ascii="JetBrainsMono NFM" w:hAnsi="JetBrainsMono NFM" w:cs="JetBrainsMono NFM"/>
+          <w:sz w:val="24"/>
+          <w:szCs w:val="20"/>
+        </w:rPr>
+        <w:t xml:space="preserve"> </w:t>
+      </w:r>
+      <w:r>
+        <w:rPr>
+          <w:rFonts w:ascii="JetBrainsMono NFM" w:hAnsi="JetBrainsMono NFM" w:cs="JetBrainsMono NFM"/>
+          <w:b/>
+          <w:bCs/>
+          <w:color w:val="FF0000"/>
+          <w:sz w:val="24"/>
+          <w:szCs w:val="20"/>
+        </w:rPr>
+        <w:t>(</w:t>
+      </w:r>
+      <w:r>
+        <w:rPr>
+          <w:rFonts w:ascii="JetBrainsMono NFM" w:hAnsi="JetBrainsMono NFM" w:cs="JetBrainsMono NFM"/>
+          <w:sz w:val="24"/>
+          <w:szCs w:val="20"/>
+        </w:rPr>
+        <w:t xml:space="preserve"> </w:t>
+      </w:r>
+      <w:r>
+        <w:rPr>
+          <w:rFonts w:ascii="JetBrainsMono NFM" w:hAnsi="JetBrainsMono NFM" w:cs="JetBrainsMono NFM"/>
+          <w:b/>
+          <w:color w:val="0000FF"/>
+          <w:sz w:val="24"/>
+          <w:szCs w:val="20"/>
+        </w:rPr>
+        <w:t>&lt;</w:t>
+      </w:r>
+      <w:r>
+        <w:rPr>
+          <w:rFonts w:ascii="JetBrainsMono NFM" w:hAnsi="JetBrainsMono NFM" w:cs="JetBrainsMono NFM"/>
+          <w:b/>
+          <w:color w:val="0000FF"/>
+          <w:sz w:val="24"/>
+          <w:szCs w:val="20"/>
+        </w:rPr>
+        <w:t>ARGUMENTS</w:t>
+      </w:r>
+      <w:r>
+        <w:rPr>
+          <w:rFonts w:ascii="JetBrainsMono NFM" w:hAnsi="JetBrainsMono NFM" w:cs="JetBrainsMono NFM"/>
+          <w:b/>
+          <w:color w:val="0000FF"/>
+          <w:sz w:val="24"/>
+          <w:szCs w:val="20"/>
+        </w:rPr>
+        <w:t>&gt;</w:t>
+      </w:r>
+      <w:r>
+        <w:rPr>
+          <w:rFonts w:ascii="JetBrainsMono NFM" w:hAnsi="JetBrainsMono NFM" w:cs="JetBrainsMono NFM"/>
+          <w:sz w:val="24"/>
+          <w:szCs w:val="20"/>
+        </w:rPr>
+        <w:t xml:space="preserve"> </w:t>
+      </w:r>
+      <w:r>
+        <w:rPr>
+          <w:rFonts w:ascii="JetBrainsMono NFM" w:hAnsi="JetBrainsMono NFM" w:cs="JetBrainsMono NFM"/>
+          <w:b/>
+          <w:bCs/>
+          <w:color w:val="FF0000"/>
+          <w:sz w:val="24"/>
+          <w:szCs w:val="20"/>
+        </w:rPr>
+        <w:t>)</w:t>
+      </w:r>
+    </w:p>
+    <w:p>
+      <w:pPr>
+        <w:pStyle w:val="Odstavecseseznamem"/>
+        <w:numPr>
+          <w:ilvl w:val="0"/>
+          <w:numId w:val="23"/>
+        </w:numPr>
+        <w:spacing w:line="240" w:lineRule="auto"/>
+        <w:ind w:left="0" w:hanging="142"/>
+        <w:contextualSpacing w:val="0"/>
+        <w:rPr>
+          <w:rFonts w:ascii="JetBrainsMono NFM" w:hAnsi="JetBrainsMono NFM" w:cs="JetBrainsMono NFM"/>
+          <w:sz w:val="24"/>
+          <w:szCs w:val="20"/>
+        </w:rPr>
+      </w:pPr>
+      <w:r>
+        <w:rPr>
+          <w:rFonts w:ascii="JetBrainsMono NFM" w:hAnsi="JetBrainsMono NFM" w:cs="JetBrainsMono NFM"/>
+          <w:b/>
+          <w:color w:val="003DB8"/>
+          <w:sz w:val="24"/>
+          <w:szCs w:val="20"/>
+        </w:rPr>
+        <w:t>&lt;</w:t>
+      </w:r>
+      <w:r>
+        <w:rPr>
+          <w:rFonts w:ascii="JetBrainsMono NFM" w:hAnsi="JetBrainsMono NFM" w:cs="JetBrainsMono NFM"/>
+          <w:b/>
+          <w:color w:val="003DB8"/>
+          <w:sz w:val="24"/>
+          <w:szCs w:val="20"/>
+        </w:rPr>
+        <w:t>TERM_REST</w:t>
+      </w:r>
+      <w:r>
+        <w:rPr>
+          <w:rFonts w:ascii="JetBrainsMono NFM" w:hAnsi="JetBrainsMono NFM" w:cs="JetBrainsMono NFM"/>
+          <w:b/>
+          <w:color w:val="003DB8"/>
+          <w:sz w:val="24"/>
+          <w:szCs w:val="20"/>
+        </w:rPr>
+        <w:t>&gt;</w:t>
+      </w:r>
+      <w:r>
+        <w:rPr>
+          <w:rFonts w:ascii="JetBrainsMono NFM" w:hAnsi="JetBrainsMono NFM" w:cs="JetBrainsMono NFM"/>
+          <w:color w:val="003DB8"/>
+          <w:sz w:val="24"/>
+          <w:szCs w:val="20"/>
+        </w:rPr>
+        <w:t xml:space="preserve"> </w:t>
+      </w:r>
+      <w:r>
+        <w:rPr>
+          <w:rFonts w:ascii="JetBrainsMono NFM" w:hAnsi="JetBrainsMono NFM" w:cs="JetBrainsMono NFM"/>
+          <w:b/>
+          <w:color w:val="000000" w:themeColor="text1"/>
+          <w:sz w:val="24"/>
+          <w:szCs w:val="20"/>
+        </w:rPr>
+        <w:t>➜</w:t>
+      </w:r>
+      <w:r>
+        <w:rPr>
+          <w:rFonts w:ascii="JetBrainsMono NFM" w:hAnsi="JetBrainsMono NFM" w:cs="JetBrainsMono NFM"/>
+          <w:sz w:val="24"/>
+          <w:szCs w:val="20"/>
+        </w:rPr>
+        <w:t xml:space="preserve"> </w:t>
+      </w:r>
+      <w:r>
+        <w:rPr>
+          <w:rFonts w:ascii="JetBrainsMono NFM" w:hAnsi="JetBrainsMono NFM" w:cs="JetBrainsMono NFM"/>
+          <w:b/>
+          <w:color w:val="00B050"/>
+          <w:sz w:val="24"/>
+          <w:szCs w:val="20"/>
+        </w:rPr>
+        <w:t>ε</w:t>
+      </w:r>
+    </w:p>
+    <w:p>
+      <w:pPr>
+        <w:pStyle w:val="Odstavecseseznamem"/>
+        <w:numPr>
+          <w:ilvl w:val="0"/>
+          <w:numId w:val="23"/>
+        </w:numPr>
+        <w:spacing w:line="240" w:lineRule="auto"/>
+        <w:ind w:left="0" w:hanging="142"/>
+        <w:contextualSpacing w:val="0"/>
+        <w:rPr>
+          <w:rFonts w:ascii="JetBrainsMono NFM" w:hAnsi="JetBrainsMono NFM" w:cs="JetBrainsMono NFM"/>
+          <w:sz w:val="24"/>
+          <w:szCs w:val="20"/>
+        </w:rPr>
+      </w:pPr>
+      <w:r>
+        <w:rPr>
+          <w:rFonts w:ascii="JetBrainsMono NFM" w:hAnsi="JetBrainsMono NFM" w:cs="JetBrainsMono NFM"/>
+          <w:b/>
+          <w:color w:val="003DB8"/>
+          <w:sz w:val="24"/>
+          <w:szCs w:val="20"/>
+        </w:rPr>
         <w:t>&lt;</w:t>
       </w:r>
       <w:r>

</xml_diff>